<commit_message>
Base para DWH e informe actualizado
</commit_message>
<xml_diff>
--- a/4. Informe hasta el paso 4 y DWH base/Informe/Pasos 1 a 4.docx
+++ b/4. Informe hasta el paso 4 y DWH base/Informe/Pasos 1 a 4.docx
@@ -116,7 +116,7 @@
         <mc:AlternateContent>
           <mc:Choice Requires="wps">
             <w:drawing>
-              <wp:anchor distT="0" distB="0" distL="114935" distR="114935" simplePos="0" relativeHeight="251658240" behindDoc="0" locked="0" layoutInCell="1" allowOverlap="1" wp14:anchorId="375E43E9" wp14:editId="36600EBF">
+              <wp:anchor distT="0" distB="0" distL="114935" distR="114935" simplePos="0" relativeHeight="251658241" behindDoc="0" locked="0" layoutInCell="1" allowOverlap="1" wp14:anchorId="375E43E9" wp14:editId="36600EBF">
                 <wp:simplePos x="0" y="0"/>
                 <wp:positionH relativeFrom="column">
                   <wp:align>center</wp:align>
@@ -198,7 +198,6 @@
                               </w:rPr>
                               <w:t xml:space="preserve">uperior  de </w:t>
                             </w:r>
-                            <w:proofErr w:type="spellStart"/>
                             <w:r>
                               <w:rPr>
                                 <w:b/>
@@ -210,14 +209,7 @@
                               <w:rPr>
                                 <w:sz w:val="36"/>
                               </w:rPr>
-                              <w:t>nxeñaría</w:t>
-                            </w:r>
-                            <w:proofErr w:type="spellEnd"/>
-                            <w:r>
-                              <w:rPr>
-                                <w:sz w:val="36"/>
-                              </w:rPr>
-                              <w:t xml:space="preserve"> </w:t>
+                              <w:t xml:space="preserve">nxeñaría </w:t>
                             </w:r>
                             <w:r>
                               <w:rPr>
@@ -256,7 +248,7 @@
                 <v:stroke joinstyle="miter"/>
                 <v:path gradientshapeok="t" o:connecttype="rect"/>
               </v:shapetype>
-              <v:shape id="Text Box 6" o:spid="_x0000_s1026" type="#_x0000_t202" style="position:absolute;margin-left:0;margin-top:.5pt;width:370.15pt;height:20.35pt;z-index:251658240;visibility:visible;mso-wrap-style:square;mso-width-percent:0;mso-height-percent:0;mso-wrap-distance-left:9.05pt;mso-wrap-distance-top:0;mso-wrap-distance-right:9.05pt;mso-wrap-distance-bottom:0;mso-position-horizontal:center;mso-position-horizontal-relative:text;mso-position-vertical:absolute;mso-position-vertical-relative:text;mso-width-percent:0;mso-height-percent:0;mso-width-relative:page;mso-height-relative:page;v-text-anchor:top" o:gfxdata="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" stroked="f">
+              <v:shape id="Text Box 6" o:spid="_x0000_s1026" type="#_x0000_t202" style="position:absolute;margin-left:0;margin-top:.5pt;width:370.15pt;height:20.35pt;z-index:251658241;visibility:visible;mso-wrap-style:square;mso-width-percent:0;mso-height-percent:0;mso-wrap-distance-left:9.05pt;mso-wrap-distance-top:0;mso-wrap-distance-right:9.05pt;mso-wrap-distance-bottom:0;mso-position-horizontal:center;mso-position-horizontal-relative:text;mso-position-vertical:absolute;mso-position-vertical-relative:text;mso-width-percent:0;mso-height-percent:0;mso-width-relative:page;mso-height-relative:page;v-text-anchor:top" o:gfxdata="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" stroked="f">
                 <v:fill opacity="32896f"/>
                 <v:textbox inset="0,0,0,0">
                   <w:txbxContent>
@@ -277,7 +269,6 @@
                         </w:rPr>
                         <w:t xml:space="preserve">scola </w:t>
                       </w:r>
-                      <w:proofErr w:type="gramStart"/>
                       <w:r>
                         <w:rPr>
                           <w:b/>
@@ -289,16 +280,8 @@
                         <w:rPr>
                           <w:sz w:val="36"/>
                         </w:rPr>
-                        <w:t>uperior  de</w:t>
+                        <w:t xml:space="preserve">uperior  de </w:t>
                       </w:r>
-                      <w:proofErr w:type="gramEnd"/>
-                      <w:r>
-                        <w:rPr>
-                          <w:sz w:val="36"/>
-                        </w:rPr>
-                        <w:t xml:space="preserve"> </w:t>
-                      </w:r>
-                      <w:proofErr w:type="spellStart"/>
                       <w:r>
                         <w:rPr>
                           <w:b/>
@@ -310,14 +293,7 @@
                         <w:rPr>
                           <w:sz w:val="36"/>
                         </w:rPr>
-                        <w:t>nxeñaría</w:t>
-                      </w:r>
-                      <w:proofErr w:type="spellEnd"/>
-                      <w:r>
-                        <w:rPr>
-                          <w:sz w:val="36"/>
-                        </w:rPr>
-                        <w:t xml:space="preserve"> </w:t>
+                        <w:t xml:space="preserve">nxeñaría </w:t>
                       </w:r>
                       <w:r>
                         <w:rPr>
@@ -407,7 +383,7 @@
         <mc:AlternateContent>
           <mc:Choice Requires="wps">
             <w:drawing>
-              <wp:anchor distT="0" distB="0" distL="0" distR="89535" simplePos="0" relativeHeight="251657216" behindDoc="0" locked="0" layoutInCell="1" allowOverlap="1" wp14:anchorId="1E228BB5" wp14:editId="2E565BD2">
+              <wp:anchor distT="0" distB="0" distL="0" distR="89535" simplePos="0" relativeHeight="251658240" behindDoc="0" locked="0" layoutInCell="1" allowOverlap="1" wp14:anchorId="1E228BB5" wp14:editId="2E565BD2">
                 <wp:simplePos x="0" y="0"/>
                 <wp:positionH relativeFrom="margin">
                   <wp:posOffset>-44450</wp:posOffset>
@@ -694,11 +670,7 @@
           </mc:Choice>
           <mc:Fallback>
             <w:pict>
-              <v:shapetype w14:anchorId="1E228BB5" id="_x0000_t202" coordsize="21600,21600" o:spt="202" path="m,l,21600r21600,l21600,xe">
-                <v:stroke joinstyle="miter"/>
-                <v:path gradientshapeok="t" o:connecttype="rect"/>
-              </v:shapetype>
-              <v:shape id="Text Box 2" o:spid="_x0000_s1027" type="#_x0000_t202" style="position:absolute;margin-left:-3.5pt;margin-top:5.15pt;width:432.15pt;height:151.35pt;z-index:251657216;visibility:visible;mso-wrap-style:square;mso-width-percent:0;mso-height-percent:0;mso-wrap-distance-left:0;mso-wrap-distance-top:0;mso-wrap-distance-right:7.05pt;mso-wrap-distance-bottom:0;mso-position-horizontal:absolute;mso-position-horizontal-relative:margin;mso-position-vertical:absolute;mso-position-vertical-relative:text;mso-width-percent:0;mso-height-percent:0;mso-width-relative:page;mso-height-relative:page;v-text-anchor:top" o:gfxdata="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" stroked="f">
+              <v:shape w14:anchorId="1E228BB5" id="Text Box 2" o:spid="_x0000_s1027" type="#_x0000_t202" style="position:absolute;margin-left:-3.5pt;margin-top:5.15pt;width:432.15pt;height:151.35pt;z-index:251658240;visibility:visible;mso-wrap-style:square;mso-width-percent:0;mso-height-percent:0;mso-wrap-distance-left:0;mso-wrap-distance-top:0;mso-wrap-distance-right:7.05pt;mso-wrap-distance-bottom:0;mso-position-horizontal:absolute;mso-position-horizontal-relative:margin;mso-position-vertical:absolute;mso-position-vertical-relative:text;mso-width-percent:0;mso-height-percent:0;mso-width-relative:page;mso-height-relative:page;v-text-anchor:top" o:gfxdata="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" stroked="f">
                 <v:fill opacity="0"/>
                 <v:textbox inset="0,0,0,0">
                   <w:txbxContent>
@@ -1104,35 +1076,33 @@
           <w:bCs/>
           <w:sz w:val="28"/>
         </w:rPr>
-        <w:t xml:space="preserve">Rubén Gómez </w:t>
-      </w:r>
-      <w:proofErr w:type="spellStart"/>
+        <w:t>Rubén Gómez Dopazo</w:t>
+      </w:r>
+    </w:p>
+    <w:p>
+      <w:pPr>
+        <w:pStyle w:val="NormalWeb"/>
+        <w:spacing w:before="0" w:beforeAutospacing="0" w:after="0" w:afterAutospacing="0"/>
+        <w:rPr>
+          <w:rFonts w:ascii="Arial Nova Light" w:hAnsi="Arial Nova Light"/>
+          <w:bCs/>
+        </w:rPr>
+      </w:pPr>
       <w:r>
         <w:rPr>
           <w:rFonts w:ascii="Arial Nova Light" w:hAnsi="Arial Nova Light"/>
           <w:bCs/>
           <w:sz w:val="28"/>
         </w:rPr>
-        <w:t>Dopazo</w:t>
-      </w:r>
-      <w:proofErr w:type="spellEnd"/>
-    </w:p>
-    <w:p>
-      <w:pPr>
-        <w:pStyle w:val="NormalWeb"/>
-        <w:spacing w:before="0" w:beforeAutospacing="0" w:after="0" w:afterAutospacing="0"/>
-        <w:rPr>
-          <w:rFonts w:ascii="Arial Nova Light" w:hAnsi="Arial Nova Light"/>
-          <w:bCs/>
-        </w:rPr>
-      </w:pPr>
+        <w:fldChar w:fldCharType="begin"/>
+      </w:r>
       <w:r>
         <w:rPr>
           <w:rFonts w:ascii="Arial Nova Light" w:hAnsi="Arial Nova Light"/>
           <w:bCs/>
           <w:sz w:val="28"/>
         </w:rPr>
-        <w:fldChar w:fldCharType="begin"/>
+        <w:instrText xml:space="preserve"> FILLIN "Texto6"</w:instrText>
       </w:r>
       <w:r>
         <w:rPr>
@@ -1140,7 +1110,7 @@
           <w:bCs/>
           <w:sz w:val="28"/>
         </w:rPr>
-        <w:instrText xml:space="preserve"> FILLIN "Texto6"</w:instrText>
+        <w:fldChar w:fldCharType="separate"/>
       </w:r>
       <w:r>
         <w:rPr>
@@ -1148,7 +1118,7 @@
           <w:bCs/>
           <w:sz w:val="28"/>
         </w:rPr>
-        <w:fldChar w:fldCharType="separate"/>
+        <w:t>Alumna/o</w:t>
       </w:r>
       <w:r>
         <w:rPr>
@@ -1156,7 +1126,7 @@
           <w:bCs/>
           <w:sz w:val="28"/>
         </w:rPr>
-        <w:t>Alumna/o</w:t>
+        <w:fldChar w:fldCharType="end"/>
       </w:r>
       <w:r>
         <w:rPr>
@@ -1164,43 +1134,43 @@
           <w:bCs/>
           <w:sz w:val="28"/>
         </w:rPr>
-        <w:fldChar w:fldCharType="end"/>
-      </w:r>
+        <w:t xml:space="preserve">: </w:t>
+      </w:r>
+      <w:r>
+        <w:rPr>
+          <w:rFonts w:ascii="Arial Nova Light" w:hAnsi="Arial Nova Light" w:cs="Calibri"/>
+          <w:bCs/>
+          <w:color w:val="000000"/>
+          <w:sz w:val="28"/>
+          <w:szCs w:val="28"/>
+        </w:rPr>
+        <w:t>Antonio Cebreiro Bernárdez</w:t>
+      </w:r>
+    </w:p>
+    <w:p>
+      <w:pPr>
+        <w:pStyle w:val="NormalWeb"/>
+        <w:spacing w:before="0" w:beforeAutospacing="0" w:after="0" w:afterAutospacing="0"/>
+        <w:rPr>
+          <w:rFonts w:ascii="Arial Nova Light" w:hAnsi="Arial Nova Light"/>
+          <w:bCs/>
+        </w:rPr>
+      </w:pPr>
       <w:r>
         <w:rPr>
           <w:rFonts w:ascii="Arial Nova Light" w:hAnsi="Arial Nova Light"/>
           <w:bCs/>
           <w:sz w:val="28"/>
         </w:rPr>
-        <w:t xml:space="preserve">: </w:t>
-      </w:r>
-      <w:r>
-        <w:rPr>
-          <w:rFonts w:ascii="Arial Nova Light" w:hAnsi="Arial Nova Light" w:cs="Calibri"/>
-          <w:bCs/>
-          <w:color w:val="000000"/>
-          <w:sz w:val="28"/>
-          <w:szCs w:val="28"/>
-        </w:rPr>
-        <w:t>Antonio Cebreiro Bernárdez</w:t>
-      </w:r>
-    </w:p>
-    <w:p>
-      <w:pPr>
-        <w:pStyle w:val="NormalWeb"/>
-        <w:spacing w:before="0" w:beforeAutospacing="0" w:after="0" w:afterAutospacing="0"/>
-        <w:rPr>
-          <w:rFonts w:ascii="Arial Nova Light" w:hAnsi="Arial Nova Light"/>
-          <w:bCs/>
-        </w:rPr>
-      </w:pPr>
+        <w:fldChar w:fldCharType="begin"/>
+      </w:r>
       <w:r>
         <w:rPr>
           <w:rFonts w:ascii="Arial Nova Light" w:hAnsi="Arial Nova Light"/>
           <w:bCs/>
           <w:sz w:val="28"/>
         </w:rPr>
-        <w:fldChar w:fldCharType="begin"/>
+        <w:instrText xml:space="preserve"> FILLIN "Texto6"</w:instrText>
       </w:r>
       <w:r>
         <w:rPr>
@@ -1208,7 +1178,7 @@
           <w:bCs/>
           <w:sz w:val="28"/>
         </w:rPr>
-        <w:instrText xml:space="preserve"> FILLIN "Texto6"</w:instrText>
+        <w:fldChar w:fldCharType="separate"/>
       </w:r>
       <w:r>
         <w:rPr>
@@ -1216,7 +1186,7 @@
           <w:bCs/>
           <w:sz w:val="28"/>
         </w:rPr>
-        <w:fldChar w:fldCharType="separate"/>
+        <w:t>Alumna/o</w:t>
       </w:r>
       <w:r>
         <w:rPr>
@@ -1224,7 +1194,7 @@
           <w:bCs/>
           <w:sz w:val="28"/>
         </w:rPr>
-        <w:t>Alumna/o</w:t>
+        <w:fldChar w:fldCharType="end"/>
       </w:r>
       <w:r>
         <w:rPr>
@@ -1232,14 +1202,6 @@
           <w:bCs/>
           <w:sz w:val="28"/>
         </w:rPr>
-        <w:fldChar w:fldCharType="end"/>
-      </w:r>
-      <w:r>
-        <w:rPr>
-          <w:rFonts w:ascii="Arial Nova Light" w:hAnsi="Arial Nova Light"/>
-          <w:bCs/>
-          <w:sz w:val="28"/>
-        </w:rPr>
         <w:t xml:space="preserve">: </w:t>
       </w:r>
       <w:r>
@@ -1250,29 +1212,7 @@
           <w:sz w:val="28"/>
           <w:szCs w:val="28"/>
         </w:rPr>
-        <w:t xml:space="preserve">Manuel </w:t>
-      </w:r>
-      <w:proofErr w:type="spellStart"/>
-      <w:r>
-        <w:rPr>
-          <w:rFonts w:ascii="Arial Nova Light" w:hAnsi="Arial Nova Light" w:cs="Calibri"/>
-          <w:bCs/>
-          <w:color w:val="000000"/>
-          <w:sz w:val="28"/>
-          <w:szCs w:val="28"/>
-        </w:rPr>
-        <w:t>Certal</w:t>
-      </w:r>
-      <w:proofErr w:type="spellEnd"/>
-      <w:r>
-        <w:rPr>
-          <w:rFonts w:ascii="Arial Nova Light" w:hAnsi="Arial Nova Light" w:cs="Calibri"/>
-          <w:bCs/>
-          <w:color w:val="000000"/>
-          <w:sz w:val="28"/>
-          <w:szCs w:val="28"/>
-        </w:rPr>
-        <w:t xml:space="preserve"> Puga</w:t>
+        <w:t>Manuel Certal Puga</w:t>
       </w:r>
     </w:p>
     <w:p>
@@ -1442,19 +1382,8 @@
           <w:sz w:val="24"/>
           <w:szCs w:val="24"/>
         </w:rPr>
-        <w:t xml:space="preserve">Elite </w:t>
-      </w:r>
-      <w:proofErr w:type="spellStart"/>
-      <w:r>
-        <w:rPr>
-          <w:rFonts w:ascii="Arial Nova Light" w:hAnsi="Arial Nova Light" w:cs="Arial"/>
-          <w:color w:val="000000"/>
-          <w:sz w:val="24"/>
-          <w:szCs w:val="24"/>
-        </w:rPr>
-        <w:t>Hotels</w:t>
-      </w:r>
-      <w:proofErr w:type="spellEnd"/>
+        <w:t>Elite Hotels</w:t>
+      </w:r>
       <w:r>
         <w:rPr>
           <w:rFonts w:ascii="Arial Nova Light" w:hAnsi="Arial Nova Light" w:cs="Arial"/>
@@ -5894,7 +5823,7 @@
           <w:noProof/>
         </w:rPr>
         <w:drawing>
-          <wp:anchor distT="0" distB="0" distL="114300" distR="114300" simplePos="0" relativeHeight="251659264" behindDoc="0" locked="0" layoutInCell="1" allowOverlap="1" wp14:anchorId="17B532F4" wp14:editId="6EC1D0ED">
+          <wp:anchor distT="0" distB="0" distL="114300" distR="114300" simplePos="0" relativeHeight="251658242" behindDoc="0" locked="0" layoutInCell="1" allowOverlap="1" wp14:anchorId="17B532F4" wp14:editId="6EC1D0ED">
             <wp:simplePos x="0" y="0"/>
             <wp:positionH relativeFrom="column">
               <wp:posOffset>-400227</wp:posOffset>
@@ -6331,7 +6260,6 @@
                 <w:szCs w:val="24"/>
               </w:rPr>
             </w:pPr>
-            <w:proofErr w:type="spellStart"/>
             <w:r>
               <w:rPr>
                 <w:rFonts w:ascii="Arial Nova" w:hAnsi="Arial Nova" w:cs="Arial"/>
@@ -6341,33 +6269,8 @@
                 <w:sz w:val="24"/>
                 <w:szCs w:val="24"/>
               </w:rPr>
-              <w:t>World</w:t>
-            </w:r>
-            <w:proofErr w:type="spellEnd"/>
-            <w:r>
-              <w:rPr>
-                <w:rFonts w:ascii="Arial Nova" w:hAnsi="Arial Nova" w:cs="Arial"/>
-                <w:b/>
-                <w:bCs/>
-                <w:color w:val="000000"/>
-                <w:sz w:val="24"/>
-                <w:szCs w:val="24"/>
-              </w:rPr>
-              <w:t xml:space="preserve"> Bank: Total </w:t>
-            </w:r>
-            <w:proofErr w:type="spellStart"/>
-            <w:r>
-              <w:rPr>
-                <w:rFonts w:ascii="Arial Nova" w:hAnsi="Arial Nova" w:cs="Arial"/>
-                <w:b/>
-                <w:bCs/>
-                <w:color w:val="000000"/>
-                <w:sz w:val="24"/>
-                <w:szCs w:val="24"/>
-              </w:rPr>
-              <w:t>Population</w:t>
-            </w:r>
-            <w:proofErr w:type="spellEnd"/>
+              <w:t>World Bank: Total Population</w:t>
+            </w:r>
           </w:p>
         </w:tc>
       </w:tr>
@@ -6453,7 +6356,6 @@
                 <w:szCs w:val="24"/>
               </w:rPr>
             </w:pPr>
-            <w:proofErr w:type="spellStart"/>
             <w:r>
               <w:rPr>
                 <w:rFonts w:ascii="Arial Nova Light" w:hAnsi="Arial Nova Light" w:cs="Arial"/>
@@ -6461,37 +6363,7 @@
                 <w:sz w:val="24"/>
                 <w:szCs w:val="24"/>
               </w:rPr>
-              <w:t>World</w:t>
-            </w:r>
-            <w:proofErr w:type="spellEnd"/>
-            <w:r>
-              <w:rPr>
-                <w:rFonts w:ascii="Arial Nova Light" w:hAnsi="Arial Nova Light" w:cs="Arial"/>
-                <w:color w:val="000000"/>
-                <w:sz w:val="24"/>
-                <w:szCs w:val="24"/>
-              </w:rPr>
-              <w:t xml:space="preserve"> Bank ofrece un </w:t>
-            </w:r>
-            <w:proofErr w:type="spellStart"/>
-            <w:r>
-              <w:rPr>
-                <w:rFonts w:ascii="Arial Nova Light" w:hAnsi="Arial Nova Light" w:cs="Arial"/>
-                <w:color w:val="000000"/>
-                <w:sz w:val="24"/>
-                <w:szCs w:val="24"/>
-              </w:rPr>
-              <w:t>dataset</w:t>
-            </w:r>
-            <w:proofErr w:type="spellEnd"/>
-            <w:r>
-              <w:rPr>
-                <w:rFonts w:ascii="Arial Nova Light" w:hAnsi="Arial Nova Light" w:cs="Arial"/>
-                <w:color w:val="000000"/>
-                <w:sz w:val="24"/>
-                <w:szCs w:val="24"/>
-              </w:rPr>
-              <w:t xml:space="preserve"> </w:t>
+              <w:t xml:space="preserve">World Bank ofrece un dataset </w:t>
             </w:r>
             <w:r>
               <w:rPr>
@@ -6787,7 +6659,6 @@
                 <w:szCs w:val="22"/>
               </w:rPr>
             </w:pPr>
-            <w:proofErr w:type="spellStart"/>
             <w:r>
               <w:rPr>
                 <w:rFonts w:ascii="Arial Nova Light" w:hAnsi="Arial Nova Light" w:cs="Arial"/>
@@ -6797,7 +6668,6 @@
               </w:rPr>
               <w:t>String</w:t>
             </w:r>
-            <w:proofErr w:type="spellEnd"/>
           </w:p>
         </w:tc>
         <w:tc>
@@ -6934,7 +6804,6 @@
                 <w:szCs w:val="22"/>
               </w:rPr>
             </w:pPr>
-            <w:proofErr w:type="spellStart"/>
             <w:r>
               <w:rPr>
                 <w:rFonts w:ascii="Arial Nova Light" w:hAnsi="Arial Nova Light" w:cs="Arial"/>
@@ -6944,7 +6813,6 @@
               </w:rPr>
               <w:t>Integer</w:t>
             </w:r>
-            <w:proofErr w:type="spellEnd"/>
           </w:p>
         </w:tc>
         <w:tc>
@@ -7004,6 +6872,139 @@
                 <w:szCs w:val="22"/>
               </w:rPr>
               <w:t>.</w:t>
+            </w:r>
+          </w:p>
+        </w:tc>
+      </w:tr>
+      <w:tr>
+        <w:trPr>
+          <w:trHeight w:val="130"/>
+          <w:jc w:val="center"/>
+        </w:trPr>
+        <w:tc>
+          <w:tcPr>
+            <w:tcW w:w="1691" w:type="dxa"/>
+            <w:tcBorders>
+              <w:top w:val="single" w:sz="8" w:space="0" w:color="000000"/>
+              <w:left w:val="single" w:sz="8" w:space="0" w:color="000000"/>
+              <w:bottom w:val="single" w:sz="8" w:space="0" w:color="000000"/>
+              <w:right w:val="single" w:sz="8" w:space="0" w:color="000000"/>
+            </w:tcBorders>
+            <w:shd w:val="clear" w:color="auto" w:fill="auto"/>
+            <w:tcMar>
+              <w:top w:w="15" w:type="dxa"/>
+              <w:left w:w="108" w:type="dxa"/>
+              <w:bottom w:w="0" w:type="dxa"/>
+              <w:right w:w="108" w:type="dxa"/>
+            </w:tcMar>
+            <w:vAlign w:val="center"/>
+          </w:tcPr>
+          <w:p>
+            <w:pPr>
+              <w:suppressAutoHyphens w:val="0"/>
+              <w:spacing w:before="100" w:after="100"/>
+              <w:jc w:val="center"/>
+              <w:rPr>
+                <w:rFonts w:ascii="Arial Nova" w:hAnsi="Arial Nova" w:cs="Arial"/>
+                <w:b/>
+                <w:bCs/>
+                <w:color w:val="000000"/>
+                <w:sz w:val="24"/>
+                <w:szCs w:val="24"/>
+              </w:rPr>
+            </w:pPr>
+            <w:r>
+              <w:rPr>
+                <w:rFonts w:ascii="Arial Nova" w:hAnsi="Arial Nova" w:cs="Arial"/>
+                <w:b/>
+                <w:bCs/>
+                <w:color w:val="000000"/>
+                <w:sz w:val="24"/>
+                <w:szCs w:val="24"/>
+              </w:rPr>
+              <w:t>Población</w:t>
+            </w:r>
+          </w:p>
+        </w:tc>
+        <w:tc>
+          <w:tcPr>
+            <w:tcW w:w="2410" w:type="dxa"/>
+            <w:tcBorders>
+              <w:top w:val="single" w:sz="8" w:space="0" w:color="000000"/>
+              <w:left w:val="single" w:sz="8" w:space="0" w:color="000000"/>
+              <w:bottom w:val="single" w:sz="8" w:space="0" w:color="000000"/>
+              <w:right w:val="single" w:sz="8" w:space="0" w:color="000000"/>
+            </w:tcBorders>
+            <w:shd w:val="clear" w:color="auto" w:fill="auto"/>
+            <w:tcMar>
+              <w:top w:w="15" w:type="dxa"/>
+              <w:left w:w="108" w:type="dxa"/>
+              <w:bottom w:w="0" w:type="dxa"/>
+              <w:right w:w="108" w:type="dxa"/>
+            </w:tcMar>
+            <w:vAlign w:val="center"/>
+          </w:tcPr>
+          <w:p>
+            <w:pPr>
+              <w:suppressAutoHyphens w:val="0"/>
+              <w:spacing w:line="312" w:lineRule="auto"/>
+              <w:jc w:val="center"/>
+              <w:rPr>
+                <w:rFonts w:ascii="Arial Nova Light" w:hAnsi="Arial Nova Light" w:cs="Arial"/>
+                <w:color w:val="000000"/>
+                <w:sz w:val="22"/>
+                <w:szCs w:val="22"/>
+              </w:rPr>
+            </w:pPr>
+            <w:r>
+              <w:rPr>
+                <w:rFonts w:ascii="Arial Nova Light" w:hAnsi="Arial Nova Light" w:cs="Arial"/>
+                <w:color w:val="000000"/>
+                <w:sz w:val="22"/>
+                <w:szCs w:val="22"/>
+              </w:rPr>
+              <w:t>Integer</w:t>
+            </w:r>
+          </w:p>
+        </w:tc>
+        <w:tc>
+          <w:tcPr>
+            <w:tcW w:w="3978" w:type="dxa"/>
+            <w:tcBorders>
+              <w:top w:val="single" w:sz="8" w:space="0" w:color="000000"/>
+              <w:left w:val="single" w:sz="8" w:space="0" w:color="000000"/>
+              <w:bottom w:val="single" w:sz="8" w:space="0" w:color="000000"/>
+              <w:right w:val="single" w:sz="8" w:space="0" w:color="000000"/>
+            </w:tcBorders>
+            <w:shd w:val="clear" w:color="auto" w:fill="auto"/>
+            <w:tcMar>
+              <w:top w:w="15" w:type="dxa"/>
+              <w:left w:w="108" w:type="dxa"/>
+              <w:bottom w:w="0" w:type="dxa"/>
+              <w:right w:w="108" w:type="dxa"/>
+            </w:tcMar>
+            <w:vAlign w:val="center"/>
+          </w:tcPr>
+          <w:p>
+            <w:pPr>
+              <w:suppressAutoHyphens w:val="0"/>
+              <w:spacing w:before="100" w:after="100"/>
+              <w:jc w:val="both"/>
+              <w:rPr>
+                <w:rFonts w:ascii="Arial Nova Light" w:hAnsi="Arial Nova Light" w:cs="Arial"/>
+                <w:color w:val="000000"/>
+                <w:sz w:val="22"/>
+                <w:szCs w:val="22"/>
+              </w:rPr>
+            </w:pPr>
+            <w:r>
+              <w:rPr>
+                <w:rFonts w:ascii="Arial Nova Light" w:hAnsi="Arial Nova Light" w:cs="Arial"/>
+                <w:color w:val="000000"/>
+                <w:sz w:val="22"/>
+                <w:szCs w:val="22"/>
+              </w:rPr>
+              <w:t>La población del país para el año y país</w:t>
             </w:r>
           </w:p>
         </w:tc>
@@ -7225,7 +7226,6 @@
                 <w:szCs w:val="24"/>
               </w:rPr>
             </w:pPr>
-            <w:proofErr w:type="spellStart"/>
             <w:r>
               <w:rPr>
                 <w:rFonts w:ascii="Arial Nova Light" w:hAnsi="Arial Nova Light" w:cs="Arial"/>
@@ -7233,37 +7233,7 @@
                 <w:sz w:val="24"/>
                 <w:szCs w:val="24"/>
               </w:rPr>
-              <w:t>World</w:t>
-            </w:r>
-            <w:proofErr w:type="spellEnd"/>
-            <w:r>
-              <w:rPr>
-                <w:rFonts w:ascii="Arial Nova Light" w:hAnsi="Arial Nova Light" w:cs="Arial"/>
-                <w:color w:val="000000"/>
-                <w:sz w:val="24"/>
-                <w:szCs w:val="24"/>
-              </w:rPr>
-              <w:t xml:space="preserve"> Bank ofrece un </w:t>
-            </w:r>
-            <w:proofErr w:type="spellStart"/>
-            <w:r>
-              <w:rPr>
-                <w:rFonts w:ascii="Arial Nova Light" w:hAnsi="Arial Nova Light" w:cs="Arial"/>
-                <w:color w:val="000000"/>
-                <w:sz w:val="24"/>
-                <w:szCs w:val="24"/>
-              </w:rPr>
-              <w:t>dataset</w:t>
-            </w:r>
-            <w:proofErr w:type="spellEnd"/>
-            <w:r>
-              <w:rPr>
-                <w:rFonts w:ascii="Arial Nova Light" w:hAnsi="Arial Nova Light" w:cs="Arial"/>
-                <w:color w:val="000000"/>
-                <w:sz w:val="24"/>
-                <w:szCs w:val="24"/>
-              </w:rPr>
-              <w:t xml:space="preserve"> </w:t>
+              <w:t xml:space="preserve">World Bank ofrece un dataset </w:t>
             </w:r>
             <w:r>
               <w:rPr>
@@ -7595,7 +7565,6 @@
                 <w:szCs w:val="22"/>
               </w:rPr>
             </w:pPr>
-            <w:proofErr w:type="spellStart"/>
             <w:r>
               <w:rPr>
                 <w:rFonts w:ascii="Arial Nova Light" w:hAnsi="Arial Nova Light" w:cs="Arial"/>
@@ -7605,7 +7574,6 @@
               </w:rPr>
               <w:t>String</w:t>
             </w:r>
-            <w:proofErr w:type="spellEnd"/>
           </w:p>
         </w:tc>
         <w:tc>
@@ -7753,7 +7721,6 @@
                 <w:szCs w:val="22"/>
               </w:rPr>
             </w:pPr>
-            <w:proofErr w:type="spellStart"/>
             <w:r>
               <w:rPr>
                 <w:rFonts w:ascii="Arial Nova Light" w:hAnsi="Arial Nova Light" w:cs="Arial"/>
@@ -7761,17 +7728,7 @@
                 <w:sz w:val="22"/>
                 <w:szCs w:val="22"/>
               </w:rPr>
-              <w:t>Enum</w:t>
-            </w:r>
-            <w:proofErr w:type="spellEnd"/>
-            <w:r>
-              <w:rPr>
-                <w:rFonts w:ascii="Arial Nova Light" w:hAnsi="Arial Nova Light" w:cs="Arial"/>
-                <w:color w:val="000000"/>
-                <w:sz w:val="22"/>
-                <w:szCs w:val="22"/>
-              </w:rPr>
-              <w:t>: bajo, medio-bajo, medio-alto, alto</w:t>
+              <w:t>Enum: bajo, medio-bajo, medio-alto, alto</w:t>
             </w:r>
           </w:p>
         </w:tc>
@@ -8079,7 +8036,6 @@
                 <w:szCs w:val="24"/>
               </w:rPr>
             </w:pPr>
-            <w:proofErr w:type="spellStart"/>
             <w:r>
               <w:rPr>
                 <w:rFonts w:ascii="Arial Nova Light" w:hAnsi="Arial Nova Light" w:cs="Arial"/>
@@ -8087,37 +8043,7 @@
                 <w:sz w:val="24"/>
                 <w:szCs w:val="24"/>
               </w:rPr>
-              <w:t>Kaggle</w:t>
-            </w:r>
-            <w:proofErr w:type="spellEnd"/>
-            <w:r>
-              <w:rPr>
-                <w:rFonts w:ascii="Arial Nova Light" w:hAnsi="Arial Nova Light" w:cs="Arial"/>
-                <w:color w:val="000000"/>
-                <w:sz w:val="24"/>
-                <w:szCs w:val="24"/>
-              </w:rPr>
-              <w:t xml:space="preserve"> ofrece un </w:t>
-            </w:r>
-            <w:proofErr w:type="spellStart"/>
-            <w:r>
-              <w:rPr>
-                <w:rFonts w:ascii="Arial Nova Light" w:hAnsi="Arial Nova Light" w:cs="Arial"/>
-                <w:color w:val="000000"/>
-                <w:sz w:val="24"/>
-                <w:szCs w:val="24"/>
-              </w:rPr>
-              <w:t>dataset</w:t>
-            </w:r>
-            <w:proofErr w:type="spellEnd"/>
-            <w:r>
-              <w:rPr>
-                <w:rFonts w:ascii="Arial Nova Light" w:hAnsi="Arial Nova Light" w:cs="Arial"/>
-                <w:color w:val="000000"/>
-                <w:sz w:val="24"/>
-                <w:szCs w:val="24"/>
-              </w:rPr>
-              <w:t xml:space="preserve"> en el que se </w:t>
+              <w:t xml:space="preserve">Kaggle ofrece un dataset en el que se </w:t>
             </w:r>
             <w:r>
               <w:rPr>
@@ -8359,7 +8285,6 @@
                 <w:szCs w:val="22"/>
               </w:rPr>
             </w:pPr>
-            <w:proofErr w:type="spellStart"/>
             <w:r>
               <w:rPr>
                 <w:rFonts w:ascii="Arial Nova Light" w:hAnsi="Arial Nova Light" w:cs="Arial"/>
@@ -8369,7 +8294,6 @@
               </w:rPr>
               <w:t>String</w:t>
             </w:r>
-            <w:proofErr w:type="spellEnd"/>
           </w:p>
         </w:tc>
         <w:tc>
@@ -8504,7 +8428,6 @@
                 <w:szCs w:val="22"/>
               </w:rPr>
             </w:pPr>
-            <w:proofErr w:type="spellStart"/>
             <w:r>
               <w:rPr>
                 <w:rFonts w:ascii="Arial Nova Light" w:hAnsi="Arial Nova Light" w:cs="Arial"/>
@@ -8514,7 +8437,6 @@
               </w:rPr>
               <w:t>Integer</w:t>
             </w:r>
-            <w:proofErr w:type="spellEnd"/>
           </w:p>
         </w:tc>
         <w:tc>
@@ -8657,7 +8579,6 @@
                 <w:szCs w:val="22"/>
               </w:rPr>
             </w:pPr>
-            <w:proofErr w:type="spellStart"/>
             <w:r>
               <w:rPr>
                 <w:rFonts w:ascii="Arial Nova Light" w:hAnsi="Arial Nova Light" w:cs="Arial"/>
@@ -8667,7 +8588,6 @@
               </w:rPr>
               <w:t>Float</w:t>
             </w:r>
-            <w:proofErr w:type="spellEnd"/>
           </w:p>
         </w:tc>
         <w:tc>
@@ -9645,138 +9565,6 @@
           </w:p>
         </w:tc>
       </w:tr>
-      <w:tr>
-        <w:trPr>
-          <w:jc w:val="center"/>
-        </w:trPr>
-        <w:tc>
-          <w:tcPr>
-            <w:tcW w:w="0" w:type="auto"/>
-            <w:tcBorders>
-              <w:top w:val="single" w:sz="8" w:space="0" w:color="000000"/>
-              <w:left w:val="single" w:sz="8" w:space="0" w:color="000000"/>
-              <w:bottom w:val="single" w:sz="8" w:space="0" w:color="000000"/>
-              <w:right w:val="single" w:sz="8" w:space="0" w:color="000000"/>
-            </w:tcBorders>
-            <w:tcMar>
-              <w:top w:w="100" w:type="dxa"/>
-              <w:left w:w="100" w:type="dxa"/>
-              <w:bottom w:w="100" w:type="dxa"/>
-              <w:right w:w="100" w:type="dxa"/>
-            </w:tcMar>
-            <w:vAlign w:val="center"/>
-            <w:hideMark/>
-          </w:tcPr>
-          <w:p>
-            <w:pPr>
-              <w:suppressAutoHyphens w:val="0"/>
-              <w:spacing w:before="60" w:after="60"/>
-              <w:jc w:val="center"/>
-              <w:rPr>
-                <w:rFonts w:ascii="Arial Nova" w:hAnsi="Arial Nova" w:cs="Arial"/>
-                <w:b/>
-                <w:bCs/>
-                <w:color w:val="000000"/>
-                <w:sz w:val="24"/>
-                <w:szCs w:val="24"/>
-              </w:rPr>
-            </w:pPr>
-            <w:r>
-              <w:rPr>
-                <w:rFonts w:ascii="Arial Nova" w:hAnsi="Arial Nova" w:cs="Arial"/>
-                <w:b/>
-                <w:bCs/>
-                <w:color w:val="000000"/>
-                <w:sz w:val="24"/>
-                <w:szCs w:val="24"/>
-              </w:rPr>
-              <w:t>Cómo</w:t>
-            </w:r>
-          </w:p>
-        </w:tc>
-        <w:tc>
-          <w:tcPr>
-            <w:tcW w:w="2726" w:type="dxa"/>
-            <w:tcBorders>
-              <w:top w:val="single" w:sz="8" w:space="0" w:color="000000"/>
-              <w:left w:val="single" w:sz="8" w:space="0" w:color="000000"/>
-              <w:bottom w:val="single" w:sz="8" w:space="0" w:color="000000"/>
-              <w:right w:val="single" w:sz="8" w:space="0" w:color="000000"/>
-            </w:tcBorders>
-            <w:tcMar>
-              <w:top w:w="100" w:type="dxa"/>
-              <w:left w:w="100" w:type="dxa"/>
-              <w:bottom w:w="100" w:type="dxa"/>
-              <w:right w:w="100" w:type="dxa"/>
-            </w:tcMar>
-            <w:vAlign w:val="center"/>
-            <w:hideMark/>
-          </w:tcPr>
-          <w:p>
-            <w:pPr>
-              <w:suppressAutoHyphens w:val="0"/>
-              <w:spacing w:before="60" w:after="60"/>
-              <w:jc w:val="center"/>
-              <w:rPr>
-                <w:rFonts w:ascii="Arial Nova Light" w:hAnsi="Arial Nova Light" w:cs="Arial"/>
-                <w:color w:val="000000"/>
-                <w:sz w:val="22"/>
-                <w:szCs w:val="22"/>
-              </w:rPr>
-            </w:pPr>
-            <w:r>
-              <w:rPr>
-                <w:rFonts w:ascii="Arial Nova Light" w:hAnsi="Arial Nova Light" w:cs="Arial"/>
-                <w:color w:val="000000"/>
-                <w:sz w:val="22"/>
-                <w:szCs w:val="22"/>
-              </w:rPr>
-              <w:t>Factura</w:t>
-            </w:r>
-          </w:p>
-        </w:tc>
-        <w:tc>
-          <w:tcPr>
-            <w:tcW w:w="2409" w:type="dxa"/>
-            <w:tcBorders>
-              <w:top w:val="single" w:sz="8" w:space="0" w:color="000000"/>
-              <w:left w:val="single" w:sz="8" w:space="0" w:color="000000"/>
-              <w:bottom w:val="single" w:sz="8" w:space="0" w:color="000000"/>
-              <w:right w:val="single" w:sz="8" w:space="0" w:color="000000"/>
-            </w:tcBorders>
-            <w:tcMar>
-              <w:top w:w="100" w:type="dxa"/>
-              <w:left w:w="100" w:type="dxa"/>
-              <w:bottom w:w="100" w:type="dxa"/>
-              <w:right w:w="100" w:type="dxa"/>
-            </w:tcMar>
-            <w:vAlign w:val="center"/>
-            <w:hideMark/>
-          </w:tcPr>
-          <w:p>
-            <w:pPr>
-              <w:suppressAutoHyphens w:val="0"/>
-              <w:spacing w:before="60" w:after="60"/>
-              <w:jc w:val="center"/>
-              <w:rPr>
-                <w:rFonts w:ascii="Arial Nova Light" w:hAnsi="Arial Nova Light" w:cs="Arial"/>
-                <w:color w:val="000000"/>
-                <w:sz w:val="22"/>
-                <w:szCs w:val="22"/>
-              </w:rPr>
-            </w:pPr>
-            <w:r>
-              <w:rPr>
-                <w:rFonts w:ascii="Arial Nova Light" w:hAnsi="Arial Nova Light" w:cs="Arial"/>
-                <w:color w:val="000000"/>
-                <w:sz w:val="22"/>
-                <w:szCs w:val="22"/>
-              </w:rPr>
-              <w:t>Factura</w:t>
-            </w:r>
-          </w:p>
-        </w:tc>
-      </w:tr>
     </w:tbl>
     <w:p>
       <w:pPr>
@@ -9784,7 +9572,7 @@
           <w:ilvl w:val="1"/>
           <w:numId w:val="2"/>
         </w:numPr>
-        <w:spacing w:before="600" w:after="60" w:line="360" w:lineRule="auto"/>
+        <w:spacing w:before="600" w:after="240" w:line="360" w:lineRule="auto"/>
         <w:ind w:left="567" w:hanging="567"/>
         <w:rPr>
           <w:rFonts w:ascii="Arial Nova" w:hAnsi="Arial Nova"/>
@@ -9918,7 +9706,7 @@
           <w:sz w:val="24"/>
           <w:szCs w:val="24"/>
         </w:rPr>
-        <w:t xml:space="preserve">Nos interesa manejar la información del objeto de reserva a nivel del </w:t>
+        <w:t xml:space="preserve">Nos interesa manejar la información del objeto de reserva </w:t>
       </w:r>
       <w:r>
         <w:rPr>
@@ -9929,26 +9717,27 @@
           <w:sz w:val="24"/>
           <w:szCs w:val="24"/>
         </w:rPr>
-        <w:t>espacio de hospedaje</w:t>
-      </w:r>
-      <w:r>
-        <w:rPr>
-          <w:rFonts w:ascii="Arial Nova Light" w:hAnsi="Arial Nova Light" w:cs="Arial"/>
-          <w:color w:val="000000"/>
-          <w:sz w:val="24"/>
-          <w:szCs w:val="24"/>
-        </w:rPr>
-        <w:t xml:space="preserve"> elegido por un cliente. Así, se agrupará la información sobre las </w:t>
-      </w:r>
-      <w:r>
-        <w:rPr>
-          <w:rFonts w:ascii="Arial Nova Light" w:hAnsi="Arial Nova Light" w:cs="Arial"/>
-          <w:color w:val="000000"/>
-          <w:sz w:val="24"/>
-          <w:szCs w:val="24"/>
-        </w:rPr>
-        <w:lastRenderedPageBreak/>
-        <w:t xml:space="preserve">características comunes de </w:t>
+        <w:t>a nivel del espacio</w:t>
+      </w:r>
+      <w:r>
+        <w:rPr>
+          <w:rFonts w:ascii="Arial Nova Light" w:hAnsi="Arial Nova Light" w:cs="Arial"/>
+          <w:b/>
+          <w:bCs/>
+          <w:color w:val="000000"/>
+          <w:sz w:val="24"/>
+          <w:szCs w:val="24"/>
+        </w:rPr>
+        <w:t xml:space="preserve"> de hospedaje</w:t>
+      </w:r>
+      <w:r>
+        <w:rPr>
+          <w:rFonts w:ascii="Arial Nova Light" w:hAnsi="Arial Nova Light" w:cs="Arial"/>
+          <w:color w:val="000000"/>
+          <w:sz w:val="24"/>
+          <w:szCs w:val="24"/>
+        </w:rPr>
+        <w:t xml:space="preserve"> elegido por un cliente. Así, se agrupará la información sobre las características comunes de </w:t>
       </w:r>
       <w:r>
         <w:rPr>
@@ -9984,7 +9773,11 @@
           <w:szCs w:val="24"/>
         </w:rPr>
       </w:pPr>
-      <w:r>
+    </w:p>
+    <w:p>
+      <w:pPr>
+        <w:suppressAutoHyphens w:val="0"/>
+        <w:spacing w:after="200"/>
         <w:rPr>
           <w:rFonts w:ascii="Arial Nova" w:hAnsi="Arial Nova" w:cs="Arial"/>
           <w:b/>
@@ -9993,6 +9786,17 @@
           <w:sz w:val="24"/>
           <w:szCs w:val="24"/>
         </w:rPr>
+      </w:pPr>
+      <w:r>
+        <w:rPr>
+          <w:rFonts w:ascii="Arial Nova" w:hAnsi="Arial Nova" w:cs="Arial"/>
+          <w:b/>
+          <w:bCs/>
+          <w:color w:val="000000"/>
+          <w:sz w:val="24"/>
+          <w:szCs w:val="24"/>
+        </w:rPr>
+        <w:lastRenderedPageBreak/>
         <w:t>¿Cuándo? Día y Año</w:t>
       </w:r>
     </w:p>
@@ -10146,85 +9950,6 @@
         </w:rPr>
         <w:t>, para poder analizar tendencias a nivel internacional.</w:t>
       </w:r>
-    </w:p>
-    <w:p>
-      <w:pPr>
-        <w:suppressAutoHyphens w:val="0"/>
-        <w:spacing w:after="200"/>
-        <w:rPr>
-          <w:rFonts w:ascii="Arial Nova" w:hAnsi="Arial Nova" w:cs="Arial"/>
-          <w:b/>
-          <w:bCs/>
-          <w:color w:val="000000"/>
-          <w:sz w:val="24"/>
-          <w:szCs w:val="24"/>
-        </w:rPr>
-      </w:pPr>
-      <w:r>
-        <w:rPr>
-          <w:rFonts w:ascii="Arial Nova" w:hAnsi="Arial Nova" w:cs="Arial"/>
-          <w:b/>
-          <w:bCs/>
-          <w:color w:val="000000"/>
-          <w:sz w:val="24"/>
-          <w:szCs w:val="24"/>
-        </w:rPr>
-        <w:t>¿Cómo? Factura</w:t>
-      </w:r>
-    </w:p>
-    <w:p>
-      <w:pPr>
-        <w:suppressAutoHyphens w:val="0"/>
-        <w:spacing w:after="400" w:line="360" w:lineRule="auto"/>
-        <w:ind w:firstLine="2"/>
-        <w:jc w:val="both"/>
-        <w:rPr>
-          <w:rFonts w:ascii="Arial Nova Light" w:hAnsi="Arial Nova Light" w:cs="Arial"/>
-          <w:color w:val="000000"/>
-          <w:sz w:val="24"/>
-          <w:szCs w:val="24"/>
-        </w:rPr>
-      </w:pPr>
-      <w:r>
-        <w:rPr>
-          <w:rFonts w:ascii="Arial Nova Light" w:hAnsi="Arial Nova Light" w:cs="Arial"/>
-          <w:color w:val="000000"/>
-          <w:sz w:val="24"/>
-          <w:szCs w:val="24"/>
-        </w:rPr>
-        <w:t xml:space="preserve">Nos interesa analizar la información a </w:t>
-      </w:r>
-      <w:r>
-        <w:rPr>
-          <w:rFonts w:ascii="Arial Nova Light" w:hAnsi="Arial Nova Light" w:cs="Arial"/>
-          <w:b/>
-          <w:bCs/>
-          <w:color w:val="000000"/>
-          <w:sz w:val="24"/>
-          <w:szCs w:val="24"/>
-        </w:rPr>
-        <w:t>‘nivel de facturación’</w:t>
-      </w:r>
-      <w:r>
-        <w:rPr>
-          <w:rFonts w:ascii="Arial Nova Light" w:hAnsi="Arial Nova Light" w:cs="Arial"/>
-          <w:color w:val="000000"/>
-          <w:sz w:val="24"/>
-          <w:szCs w:val="24"/>
-        </w:rPr>
-        <w:t>, para analizar aspectos concretos como la fecha realización de la reserva, el precio, el descuento, u otros datos.</w:t>
-      </w:r>
-    </w:p>
-    <w:p>
-      <w:pPr>
-        <w:suppressAutoHyphens w:val="0"/>
-        <w:rPr>
-          <w:rFonts w:ascii="Arial Nova Light" w:hAnsi="Arial Nova Light" w:cs="Arial"/>
-          <w:color w:val="000000"/>
-          <w:sz w:val="24"/>
-          <w:szCs w:val="24"/>
-        </w:rPr>
-      </w:pPr>
       <w:r>
         <w:rPr>
           <w:rFonts w:ascii="Arial Nova Light" w:hAnsi="Arial Nova Light" w:cs="Arial"/>
@@ -10404,7 +10129,7 @@
           <w:sz w:val="24"/>
           <w:szCs w:val="24"/>
         </w:rPr>
-        <w:t>Dimensión "Cómo"</w:t>
+        <w:t>Dimensión "Cuándo"</w:t>
       </w:r>
     </w:p>
     <w:p>
@@ -10427,7 +10152,7 @@
           <w:sz w:val="24"/>
           <w:szCs w:val="24"/>
         </w:rPr>
-        <w:t>En la dimensión "Cómo" se hayan consultas relacionadas con "Cómo se ha realizado la reserva". A partir de esto, se pueden identificar datos referentes al proceso de realización de la reserva.</w:t>
+        <w:t>Esta servirá para contestar a consultas del tipo "Cuándo se ha realizado la reserva". De este modo, se podrá consultar en qué medida aspectos como la época del año o de eventos puntuales (internos o externos a la organización) afectan a las reservas.</w:t>
       </w:r>
     </w:p>
     <w:p>
@@ -10452,7 +10177,7 @@
           <w:sz w:val="24"/>
           <w:szCs w:val="24"/>
         </w:rPr>
-        <w:t>Dimensión "Cuándo"</w:t>
+        <w:t>Dimensión "Quién"</w:t>
       </w:r>
     </w:p>
     <w:p>
@@ -10475,55 +10200,27 @@
           <w:sz w:val="24"/>
           <w:szCs w:val="24"/>
         </w:rPr>
-        <w:t>Esta servirá para contestar a consultas del tipo "Cuándo se ha realizado la reserva". De este modo, se podrá consultar en qué medida aspectos como la época del año o de eventos puntuales (internos o externos a la organización) afectan a las reservas.</w:t>
+        <w:t>Esta dimensión se utilizará en consultas en las que se desea saber "Quién realiza las reservas". De esta manera, se puede identificar cuál es el tipo de cliente más frecuente de la organización.</w:t>
       </w:r>
     </w:p>
     <w:p>
       <w:pPr>
         <w:suppressAutoHyphens w:val="0"/>
-        <w:spacing w:after="200"/>
-        <w:rPr>
-          <w:rFonts w:ascii="Arial Nova" w:hAnsi="Arial Nova" w:cs="Arial"/>
-          <w:b/>
-          <w:bCs/>
-          <w:color w:val="000000"/>
-          <w:sz w:val="24"/>
-          <w:szCs w:val="24"/>
-        </w:rPr>
-      </w:pPr>
-      <w:r>
-        <w:rPr>
-          <w:rFonts w:ascii="Arial Nova" w:hAnsi="Arial Nova" w:cs="Arial"/>
-          <w:b/>
-          <w:bCs/>
-          <w:color w:val="000000"/>
-          <w:sz w:val="24"/>
-          <w:szCs w:val="24"/>
-        </w:rPr>
-        <w:t>Dimensión "Quién"</w:t>
-      </w:r>
-    </w:p>
-    <w:p>
-      <w:pPr>
-        <w:suppressAutoHyphens w:val="0"/>
-        <w:spacing w:after="400" w:line="360" w:lineRule="auto"/>
-        <w:ind w:firstLine="2"/>
-        <w:jc w:val="both"/>
-        <w:rPr>
-          <w:rFonts w:ascii="Arial Nova Light" w:hAnsi="Arial Nova Light" w:cs="Arial"/>
-          <w:color w:val="000000"/>
-          <w:sz w:val="24"/>
-          <w:szCs w:val="24"/>
-        </w:rPr>
-      </w:pPr>
-      <w:r>
-        <w:rPr>
-          <w:rFonts w:ascii="Arial Nova Light" w:hAnsi="Arial Nova Light" w:cs="Arial"/>
-          <w:color w:val="000000"/>
-          <w:sz w:val="24"/>
-          <w:szCs w:val="24"/>
-        </w:rPr>
-        <w:t>Esta dimensión se utilizará en consultas en las que se desea saber "Quién realiza las reservas". De esta manera, se puede identificar cuál es el tipo de cliente más frecuente de la organización.</w:t>
+        <w:rPr>
+          <w:rFonts w:ascii="Arial Nova Light" w:hAnsi="Arial Nova Light" w:cs="Arial"/>
+          <w:color w:val="000000"/>
+          <w:sz w:val="24"/>
+          <w:szCs w:val="24"/>
+        </w:rPr>
+      </w:pPr>
+      <w:r>
+        <w:rPr>
+          <w:rFonts w:ascii="Arial Nova Light" w:hAnsi="Arial Nova Light" w:cs="Arial"/>
+          <w:color w:val="000000"/>
+          <w:sz w:val="24"/>
+          <w:szCs w:val="24"/>
+        </w:rPr>
+        <w:br w:type="page"/>
       </w:r>
     </w:p>
     <w:p>
@@ -10590,21 +10287,24 @@
       </w:pPr>
       <w:r>
         <w:rPr>
-          <w:noProof/>
+          <w:rFonts w:ascii="Arial Nova Light" w:hAnsi="Arial Nova Light" w:cs="Arial"/>
+          <w:color w:val="000000"/>
+          <w:sz w:val="24"/>
+          <w:szCs w:val="24"/>
         </w:rPr>
         <w:drawing>
-          <wp:anchor distT="0" distB="0" distL="114300" distR="114300" simplePos="0" relativeHeight="251660288" behindDoc="0" locked="0" layoutInCell="1" allowOverlap="1" wp14:anchorId="631CB148" wp14:editId="5B905DC0">
+          <wp:anchor distT="0" distB="0" distL="114300" distR="114300" simplePos="0" relativeHeight="251660290" behindDoc="0" locked="0" layoutInCell="1" allowOverlap="1" wp14:anchorId="09AFD31A" wp14:editId="366622F9">
             <wp:simplePos x="0" y="0"/>
             <wp:positionH relativeFrom="column">
-              <wp:posOffset>-209382</wp:posOffset>
+              <wp:posOffset>-232410</wp:posOffset>
             </wp:positionH>
             <wp:positionV relativeFrom="paragraph">
-              <wp:posOffset>1356995</wp:posOffset>
+              <wp:posOffset>1376045</wp:posOffset>
             </wp:positionV>
-            <wp:extent cx="5779135" cy="5017770"/>
-            <wp:effectExtent l="0" t="0" r="0" b="0"/>
+            <wp:extent cx="5782304" cy="4314825"/>
+            <wp:effectExtent l="0" t="0" r="9525" b="0"/>
             <wp:wrapTopAndBottom/>
-            <wp:docPr id="9" name="Gráfico 9"/>
+            <wp:docPr id="13" name="Imagen 13"/>
             <wp:cNvGraphicFramePr>
               <a:graphicFrameLocks xmlns:a="http://schemas.openxmlformats.org/drawingml/2006/main" noChangeAspect="1"/>
             </wp:cNvGraphicFramePr>
@@ -10616,23 +10316,20 @@
                     <pic:cNvPicPr/>
                   </pic:nvPicPr>
                   <pic:blipFill rotWithShape="1">
-                    <a:blip r:embed="rId16" cstate="print">
+                    <a:blip r:embed="rId16">
                       <a:extLst>
                         <a:ext uri="{28A0092B-C50C-407E-A947-70E740481C1C}">
                           <a14:useLocalDpi xmlns:a14="http://schemas.microsoft.com/office/drawing/2010/main" val="0"/>
                         </a:ext>
-                        <a:ext uri="{96DAC541-7B7A-43D3-8B79-37D633B846F1}">
-                          <asvg:svgBlip xmlns:asvg="http://schemas.microsoft.com/office/drawing/2016/SVG/main" r:embed="rId17"/>
-                        </a:ext>
                       </a:extLst>
                     </a:blip>
-                    <a:srcRect t="10678" r="11326" b="7624"/>
+                    <a:srcRect l="1234" r="5632" b="4631"/>
                     <a:stretch/>
                   </pic:blipFill>
                   <pic:spPr bwMode="auto">
                     <a:xfrm>
                       <a:off x="0" y="0"/>
-                      <a:ext cx="5779135" cy="5017770"/>
+                      <a:ext cx="5782304" cy="4314825"/>
                     </a:xfrm>
                     <a:prstGeom prst="rect">
                       <a:avLst/>
@@ -10712,17 +10409,15 @@
         </w:rPr>
         <w:t xml:space="preserve">, como de las fuentes externas descritas </w:t>
       </w:r>
-      <w:proofErr w:type="spellStart"/>
-      <w:r>
-        <w:rPr>
-          <w:rFonts w:ascii="Arial Nova Light" w:hAnsi="Arial Nova Light" w:cs="Arial"/>
-          <w:color w:val="000000"/>
-          <w:sz w:val="24"/>
-          <w:szCs w:val="24"/>
-        </w:rPr>
-        <w:t>anteriomente</w:t>
-      </w:r>
-      <w:proofErr w:type="spellEnd"/>
+      <w:r>
+        <w:rPr>
+          <w:rFonts w:ascii="Arial Nova Light" w:hAnsi="Arial Nova Light" w:cs="Arial"/>
+          <w:color w:val="000000"/>
+          <w:sz w:val="24"/>
+          <w:szCs w:val="24"/>
+        </w:rPr>
+        <w:t>anteriormente</w:t>
+      </w:r>
       <w:r>
         <w:rPr>
           <w:rFonts w:ascii="Arial Nova Light" w:hAnsi="Arial Nova Light" w:cs="Arial"/>
@@ -10736,7 +10431,7 @@
     <w:p>
       <w:pPr>
         <w:suppressAutoHyphens w:val="0"/>
-        <w:spacing w:before="600" w:line="360" w:lineRule="auto"/>
+        <w:spacing w:before="600" w:after="400" w:line="360" w:lineRule="auto"/>
         <w:jc w:val="center"/>
         <w:rPr>
           <w:rFonts w:ascii="Arial Nova" w:hAnsi="Arial Nova"/>
@@ -10935,7 +10630,7 @@
     </w:p>
     <w:tbl>
       <w:tblPr>
-        <w:tblW w:w="8637" w:type="dxa"/>
+        <w:tblW w:w="8709" w:type="dxa"/>
         <w:jc w:val="center"/>
         <w:tblCellMar>
           <w:top w:w="15" w:type="dxa"/>
@@ -10946,8 +10641,8 @@
         <w:tblLook w:val="04A0" w:firstRow="1" w:lastRow="0" w:firstColumn="1" w:lastColumn="0" w:noHBand="0" w:noVBand="1"/>
       </w:tblPr>
       <w:tblGrid>
-        <w:gridCol w:w="2202"/>
-        <w:gridCol w:w="726"/>
+        <w:gridCol w:w="2191"/>
+        <w:gridCol w:w="737"/>
         <w:gridCol w:w="1717"/>
         <w:gridCol w:w="1849"/>
         <w:gridCol w:w="2215"/>
@@ -11139,7 +10834,7 @@
         </w:tc>
         <w:tc>
           <w:tcPr>
-            <w:tcW w:w="1746" w:type="dxa"/>
+            <w:tcW w:w="2215" w:type="dxa"/>
             <w:tcBorders>
               <w:top w:val="single" w:sz="8" w:space="0" w:color="000000"/>
               <w:left w:val="single" w:sz="8" w:space="0" w:color="000000"/>
@@ -11218,7 +10913,6 @@
                 <w:color w:val="000000"/>
               </w:rPr>
             </w:pPr>
-            <w:proofErr w:type="spellStart"/>
             <w:r>
               <w:rPr>
                 <w:rFonts w:ascii="Arial Nova" w:hAnsi="Arial Nova" w:cs="Arial"/>
@@ -11226,9 +10920,8 @@
                 <w:bCs/>
                 <w:color w:val="000000"/>
               </w:rPr>
-              <w:t>importe_acumulado</w:t>
-            </w:r>
-            <w:proofErr w:type="spellEnd"/>
+              <w:t>importe</w:t>
+            </w:r>
           </w:p>
         </w:tc>
         <w:tc>
@@ -11254,7 +10947,6 @@
               <w:suppressAutoHyphens w:val="0"/>
               <w:jc w:val="center"/>
             </w:pPr>
-            <w:proofErr w:type="spellStart"/>
             <w:r>
               <w:rPr>
                 <w:rFonts w:ascii="Calibri" w:hAnsi="Calibri"/>
@@ -11264,7 +10956,6 @@
               </w:rPr>
               <w:t>float</w:t>
             </w:r>
-            <w:proofErr w:type="spellEnd"/>
           </w:p>
         </w:tc>
         <w:tc>
@@ -11409,7 +11100,7 @@
         </w:tc>
         <w:tc>
           <w:tcPr>
-            <w:tcW w:w="1746" w:type="dxa"/>
+            <w:tcW w:w="2215" w:type="dxa"/>
             <w:tcBorders>
               <w:top w:val="single" w:sz="8" w:space="0" w:color="000000"/>
               <w:left w:val="single" w:sz="8" w:space="0" w:color="000000"/>
@@ -11480,7 +11171,6 @@
                 <w:color w:val="000000"/>
               </w:rPr>
             </w:pPr>
-            <w:proofErr w:type="spellStart"/>
             <w:r>
               <w:rPr>
                 <w:rFonts w:ascii="Arial Nova" w:hAnsi="Arial Nova" w:cs="Arial"/>
@@ -11488,17 +11178,7 @@
                 <w:bCs/>
                 <w:color w:val="000000"/>
               </w:rPr>
-              <w:t>num_reservas</w:t>
-            </w:r>
-            <w:proofErr w:type="spellEnd"/>
-            <w:r>
-              <w:rPr>
-                <w:rFonts w:ascii="Arial Nova" w:hAnsi="Arial Nova" w:cs="Arial"/>
-                <w:b/>
-                <w:bCs/>
-                <w:color w:val="000000"/>
-              </w:rPr>
-              <w:t> </w:t>
+              <w:t>num_reservas </w:t>
             </w:r>
           </w:p>
         </w:tc>
@@ -11525,7 +11205,6 @@
               <w:suppressAutoHyphens w:val="0"/>
               <w:jc w:val="center"/>
             </w:pPr>
-            <w:proofErr w:type="spellStart"/>
             <w:r>
               <w:rPr>
                 <w:rFonts w:ascii="Calibri" w:hAnsi="Calibri"/>
@@ -11535,7 +11214,6 @@
               </w:rPr>
               <w:t>int</w:t>
             </w:r>
-            <w:proofErr w:type="spellEnd"/>
           </w:p>
         </w:tc>
         <w:tc>
@@ -11680,7 +11358,7 @@
         </w:tc>
         <w:tc>
           <w:tcPr>
-            <w:tcW w:w="1746" w:type="dxa"/>
+            <w:tcW w:w="2215" w:type="dxa"/>
             <w:tcBorders>
               <w:top w:val="single" w:sz="8" w:space="0" w:color="000000"/>
               <w:left w:val="single" w:sz="8" w:space="0" w:color="000000"/>
@@ -11751,7 +11429,6 @@
                 <w:color w:val="000000"/>
               </w:rPr>
             </w:pPr>
-            <w:proofErr w:type="spellStart"/>
             <w:r>
               <w:rPr>
                 <w:rFonts w:ascii="Arial Nova" w:hAnsi="Arial Nova" w:cs="Arial"/>
@@ -11759,17 +11436,7 @@
                 <w:bCs/>
                 <w:color w:val="000000"/>
               </w:rPr>
-              <w:t>descuento_aplicado</w:t>
-            </w:r>
-            <w:proofErr w:type="spellEnd"/>
-            <w:r>
-              <w:rPr>
-                <w:rFonts w:ascii="Arial Nova" w:hAnsi="Arial Nova" w:cs="Arial"/>
-                <w:b/>
-                <w:bCs/>
-                <w:color w:val="000000"/>
-              </w:rPr>
-              <w:t> </w:t>
+              <w:t>descuento_aplicado </w:t>
             </w:r>
           </w:p>
         </w:tc>
@@ -11796,7 +11463,6 @@
               <w:suppressAutoHyphens w:val="0"/>
               <w:jc w:val="center"/>
             </w:pPr>
-            <w:proofErr w:type="spellStart"/>
             <w:r>
               <w:rPr>
                 <w:rFonts w:ascii="Calibri" w:hAnsi="Calibri"/>
@@ -11806,7 +11472,6 @@
               </w:rPr>
               <w:t>float</w:t>
             </w:r>
-            <w:proofErr w:type="spellEnd"/>
           </w:p>
         </w:tc>
         <w:tc>
@@ -11951,7 +11616,7 @@
         </w:tc>
         <w:tc>
           <w:tcPr>
-            <w:tcW w:w="1746" w:type="dxa"/>
+            <w:tcW w:w="2215" w:type="dxa"/>
             <w:tcBorders>
               <w:top w:val="single" w:sz="8" w:space="0" w:color="000000"/>
               <w:left w:val="single" w:sz="8" w:space="0" w:color="000000"/>
@@ -12040,7 +11705,6 @@
                 <w:color w:val="000000"/>
               </w:rPr>
             </w:pPr>
-            <w:proofErr w:type="spellStart"/>
             <w:r>
               <w:rPr>
                 <w:rFonts w:ascii="Arial Nova" w:hAnsi="Arial Nova" w:cs="Arial"/>
@@ -12048,9 +11712,8 @@
                 <w:bCs/>
                 <w:color w:val="000000"/>
               </w:rPr>
-              <w:t>num_clientes</w:t>
-            </w:r>
-            <w:proofErr w:type="spellEnd"/>
+              <w:t>duración</w:t>
+            </w:r>
           </w:p>
         </w:tc>
         <w:tc>
@@ -12076,7 +11739,6 @@
               <w:suppressAutoHyphens w:val="0"/>
               <w:jc w:val="center"/>
             </w:pPr>
-            <w:proofErr w:type="spellStart"/>
             <w:r>
               <w:rPr>
                 <w:rFonts w:ascii="Calibri" w:hAnsi="Calibri"/>
@@ -12084,9 +11746,8 @@
                 <w:iCs/>
                 <w:color w:val="000000"/>
               </w:rPr>
-              <w:t>int</w:t>
-            </w:r>
-            <w:proofErr w:type="spellEnd"/>
+              <w:t>float</w:t>
+            </w:r>
           </w:p>
         </w:tc>
         <w:tc>
@@ -12122,7 +11783,7 @@
                 <w:rFonts w:ascii="Arial Nova Light" w:hAnsi="Arial Nova Light" w:cs="Arial"/>
                 <w:color w:val="000000"/>
               </w:rPr>
-              <w:t>Número de cliente que han hecho reserva</w:t>
+              <w:t>Número medio de noches de las reservas</w:t>
             </w:r>
           </w:p>
         </w:tc>
@@ -12231,7 +11892,7 @@
         </w:tc>
         <w:tc>
           <w:tcPr>
-            <w:tcW w:w="1746" w:type="dxa"/>
+            <w:tcW w:w="2215" w:type="dxa"/>
             <w:tcBorders>
               <w:top w:val="single" w:sz="8" w:space="0" w:color="000000"/>
               <w:left w:val="single" w:sz="8" w:space="0" w:color="000000"/>
@@ -12262,668 +11923,7 @@
                 <w:rFonts w:ascii="Arial Nova Light" w:hAnsi="Arial Nova Light" w:cs="Arial"/>
                 <w:color w:val="000000"/>
               </w:rPr>
-              <w:t>ID_CLIENTE </w:t>
-            </w:r>
-          </w:p>
-        </w:tc>
-      </w:tr>
-      <w:tr>
-        <w:trPr>
-          <w:trHeight w:val="130"/>
-          <w:jc w:val="center"/>
-        </w:trPr>
-        <w:tc>
-          <w:tcPr>
-            <w:tcW w:w="0" w:type="auto"/>
-            <w:tcBorders>
-              <w:top w:val="single" w:sz="8" w:space="0" w:color="000000"/>
-              <w:left w:val="single" w:sz="8" w:space="0" w:color="000000"/>
-              <w:bottom w:val="single" w:sz="8" w:space="0" w:color="000000"/>
-              <w:right w:val="single" w:sz="8" w:space="0" w:color="000000"/>
-            </w:tcBorders>
-            <w:tcMar>
-              <w:top w:w="15" w:type="dxa"/>
-              <w:left w:w="108" w:type="dxa"/>
-              <w:bottom w:w="0" w:type="dxa"/>
-              <w:right w:w="108" w:type="dxa"/>
-            </w:tcMar>
-            <w:vAlign w:val="center"/>
-            <w:hideMark/>
-          </w:tcPr>
-          <w:p>
-            <w:pPr>
-              <w:suppressAutoHyphens w:val="0"/>
-              <w:spacing w:before="100" w:after="100"/>
-              <w:jc w:val="center"/>
-              <w:rPr>
-                <w:rFonts w:ascii="Arial Nova" w:hAnsi="Arial Nova" w:cs="Arial"/>
-                <w:b/>
-                <w:bCs/>
-                <w:color w:val="000000"/>
-              </w:rPr>
-            </w:pPr>
-            <w:proofErr w:type="spellStart"/>
-            <w:r>
-              <w:rPr>
-                <w:rFonts w:ascii="Arial Nova" w:hAnsi="Arial Nova" w:cs="Arial"/>
-                <w:b/>
-                <w:bCs/>
-                <w:color w:val="000000"/>
-              </w:rPr>
-              <w:t>num_nacionalidades</w:t>
-            </w:r>
-            <w:proofErr w:type="spellEnd"/>
-          </w:p>
-        </w:tc>
-        <w:tc>
-          <w:tcPr>
-            <w:tcW w:w="0" w:type="auto"/>
-            <w:tcBorders>
-              <w:top w:val="single" w:sz="8" w:space="0" w:color="000000"/>
-              <w:left w:val="single" w:sz="8" w:space="0" w:color="000000"/>
-              <w:bottom w:val="single" w:sz="8" w:space="0" w:color="000000"/>
-              <w:right w:val="single" w:sz="8" w:space="0" w:color="000000"/>
-            </w:tcBorders>
-            <w:tcMar>
-              <w:top w:w="15" w:type="dxa"/>
-              <w:left w:w="108" w:type="dxa"/>
-              <w:bottom w:w="0" w:type="dxa"/>
-              <w:right w:w="108" w:type="dxa"/>
-            </w:tcMar>
-            <w:vAlign w:val="center"/>
-            <w:hideMark/>
-          </w:tcPr>
-          <w:p>
-            <w:pPr>
-              <w:suppressAutoHyphens w:val="0"/>
-              <w:jc w:val="center"/>
-            </w:pPr>
-            <w:proofErr w:type="spellStart"/>
-            <w:r>
-              <w:rPr>
-                <w:rFonts w:ascii="Calibri" w:hAnsi="Calibri"/>
-                <w:i/>
-                <w:iCs/>
-                <w:color w:val="000000"/>
-              </w:rPr>
-              <w:t>int</w:t>
-            </w:r>
-            <w:proofErr w:type="spellEnd"/>
-          </w:p>
-        </w:tc>
-        <w:tc>
-          <w:tcPr>
-            <w:tcW w:w="1717" w:type="dxa"/>
-            <w:tcBorders>
-              <w:top w:val="single" w:sz="8" w:space="0" w:color="000000"/>
-              <w:left w:val="single" w:sz="8" w:space="0" w:color="000000"/>
-              <w:bottom w:val="single" w:sz="8" w:space="0" w:color="000000"/>
-              <w:right w:val="single" w:sz="8" w:space="0" w:color="000000"/>
-            </w:tcBorders>
-            <w:tcMar>
-              <w:top w:w="15" w:type="dxa"/>
-              <w:left w:w="108" w:type="dxa"/>
-              <w:bottom w:w="0" w:type="dxa"/>
-              <w:right w:w="108" w:type="dxa"/>
-            </w:tcMar>
-            <w:vAlign w:val="center"/>
-            <w:hideMark/>
-          </w:tcPr>
-          <w:p>
-            <w:pPr>
-              <w:suppressAutoHyphens w:val="0"/>
-              <w:spacing w:before="100" w:after="100"/>
-              <w:jc w:val="center"/>
-              <w:rPr>
-                <w:rFonts w:ascii="Arial Nova Light" w:hAnsi="Arial Nova Light" w:cs="Arial"/>
-                <w:color w:val="000000"/>
-              </w:rPr>
-            </w:pPr>
-            <w:r>
-              <w:rPr>
-                <w:rFonts w:ascii="Arial Nova Light" w:hAnsi="Arial Nova Light" w:cs="Arial"/>
-                <w:color w:val="000000"/>
-              </w:rPr>
-              <w:t>Número de nacionalidades diferentes entre las reservas</w:t>
-            </w:r>
-          </w:p>
-        </w:tc>
-        <w:tc>
-          <w:tcPr>
-            <w:tcW w:w="1849" w:type="dxa"/>
-            <w:tcBorders>
-              <w:top w:val="single" w:sz="8" w:space="0" w:color="000000"/>
-              <w:left w:val="single" w:sz="8" w:space="0" w:color="000000"/>
-              <w:bottom w:val="single" w:sz="8" w:space="0" w:color="000000"/>
-              <w:right w:val="single" w:sz="8" w:space="0" w:color="000000"/>
-            </w:tcBorders>
-            <w:tcMar>
-              <w:top w:w="15" w:type="dxa"/>
-              <w:left w:w="108" w:type="dxa"/>
-              <w:bottom w:w="0" w:type="dxa"/>
-              <w:right w:w="108" w:type="dxa"/>
-            </w:tcMar>
-            <w:vAlign w:val="center"/>
-            <w:hideMark/>
-          </w:tcPr>
-          <w:p>
-            <w:pPr>
-              <w:suppressAutoHyphens w:val="0"/>
-              <w:jc w:val="center"/>
-              <w:rPr>
-                <w:rFonts w:ascii="Arial Nova Light" w:hAnsi="Arial Nova Light" w:cs="Arial"/>
-                <w:color w:val="000000"/>
-              </w:rPr>
-            </w:pPr>
-            <w:r>
-              <w:rPr>
-                <w:rFonts w:ascii="Arial Nova Light" w:hAnsi="Arial Nova Light" w:cs="Arial"/>
-                <w:color w:val="000000"/>
-              </w:rPr>
-              <w:t>PERSONA</w:t>
-            </w:r>
-          </w:p>
-        </w:tc>
-        <w:tc>
-          <w:tcPr>
-            <w:tcW w:w="1746" w:type="dxa"/>
-            <w:tcBorders>
-              <w:top w:val="single" w:sz="8" w:space="0" w:color="000000"/>
-              <w:left w:val="single" w:sz="8" w:space="0" w:color="000000"/>
-              <w:bottom w:val="single" w:sz="8" w:space="0" w:color="000000"/>
-              <w:right w:val="single" w:sz="8" w:space="0" w:color="000000"/>
-            </w:tcBorders>
-            <w:tcMar>
-              <w:top w:w="15" w:type="dxa"/>
-              <w:left w:w="108" w:type="dxa"/>
-              <w:bottom w:w="0" w:type="dxa"/>
-              <w:right w:w="108" w:type="dxa"/>
-            </w:tcMar>
-            <w:vAlign w:val="center"/>
-            <w:hideMark/>
-          </w:tcPr>
-          <w:p>
-            <w:pPr>
-              <w:suppressAutoHyphens w:val="0"/>
-              <w:spacing w:before="100" w:after="100"/>
-              <w:jc w:val="both"/>
-              <w:rPr>
-                <w:rFonts w:ascii="Arial Nova Light" w:hAnsi="Arial Nova Light" w:cs="Arial"/>
-                <w:color w:val="000000"/>
-              </w:rPr>
-            </w:pPr>
-            <w:r>
-              <w:rPr>
-                <w:rFonts w:ascii="Arial Nova Light" w:hAnsi="Arial Nova Light" w:cs="Arial"/>
-                <w:color w:val="000000"/>
-              </w:rPr>
-              <w:t>NACIONALIDAD</w:t>
-            </w:r>
-          </w:p>
-        </w:tc>
-      </w:tr>
-      <w:tr>
-        <w:trPr>
-          <w:trHeight w:val="130"/>
-          <w:jc w:val="center"/>
-        </w:trPr>
-        <w:tc>
-          <w:tcPr>
-            <w:tcW w:w="0" w:type="auto"/>
-            <w:tcBorders>
-              <w:top w:val="single" w:sz="8" w:space="0" w:color="000000"/>
-              <w:left w:val="single" w:sz="8" w:space="0" w:color="000000"/>
-              <w:bottom w:val="single" w:sz="8" w:space="0" w:color="000000"/>
-              <w:right w:val="single" w:sz="8" w:space="0" w:color="000000"/>
-            </w:tcBorders>
-            <w:tcMar>
-              <w:top w:w="15" w:type="dxa"/>
-              <w:left w:w="108" w:type="dxa"/>
-              <w:bottom w:w="0" w:type="dxa"/>
-              <w:right w:w="108" w:type="dxa"/>
-            </w:tcMar>
-            <w:vAlign w:val="center"/>
-            <w:hideMark/>
-          </w:tcPr>
-          <w:p>
-            <w:pPr>
-              <w:suppressAutoHyphens w:val="0"/>
-              <w:spacing w:before="100" w:after="100"/>
-              <w:jc w:val="center"/>
-              <w:rPr>
-                <w:rFonts w:ascii="Arial Nova" w:hAnsi="Arial Nova" w:cs="Arial"/>
-                <w:b/>
-                <w:bCs/>
-                <w:color w:val="000000"/>
-              </w:rPr>
-            </w:pPr>
-            <w:proofErr w:type="spellStart"/>
-            <w:r>
-              <w:rPr>
-                <w:rFonts w:ascii="Arial Nova" w:hAnsi="Arial Nova" w:cs="Arial"/>
-                <w:b/>
-                <w:bCs/>
-                <w:color w:val="000000"/>
-              </w:rPr>
-              <w:t>media_</w:t>
-            </w:r>
-            <w:r>
-              <w:rPr>
-                <w:rFonts w:ascii="Arial Nova" w:hAnsi="Arial Nova" w:cs="Arial"/>
-                <w:b/>
-                <w:bCs/>
-                <w:color w:val="000000"/>
-              </w:rPr>
-              <w:t>noches</w:t>
-            </w:r>
-            <w:proofErr w:type="spellEnd"/>
-          </w:p>
-        </w:tc>
-        <w:tc>
-          <w:tcPr>
-            <w:tcW w:w="0" w:type="auto"/>
-            <w:tcBorders>
-              <w:top w:val="single" w:sz="8" w:space="0" w:color="000000"/>
-              <w:left w:val="single" w:sz="8" w:space="0" w:color="000000"/>
-              <w:bottom w:val="single" w:sz="8" w:space="0" w:color="000000"/>
-              <w:right w:val="single" w:sz="8" w:space="0" w:color="000000"/>
-            </w:tcBorders>
-            <w:tcMar>
-              <w:top w:w="15" w:type="dxa"/>
-              <w:left w:w="108" w:type="dxa"/>
-              <w:bottom w:w="0" w:type="dxa"/>
-              <w:right w:w="108" w:type="dxa"/>
-            </w:tcMar>
-            <w:vAlign w:val="center"/>
-            <w:hideMark/>
-          </w:tcPr>
-          <w:p>
-            <w:pPr>
-              <w:suppressAutoHyphens w:val="0"/>
-              <w:jc w:val="center"/>
-            </w:pPr>
-            <w:proofErr w:type="spellStart"/>
-            <w:r>
-              <w:rPr>
-                <w:rFonts w:ascii="Calibri" w:hAnsi="Calibri"/>
-                <w:i/>
-                <w:iCs/>
-                <w:color w:val="000000"/>
-              </w:rPr>
-              <w:t>float</w:t>
-            </w:r>
-            <w:proofErr w:type="spellEnd"/>
-          </w:p>
-        </w:tc>
-        <w:tc>
-          <w:tcPr>
-            <w:tcW w:w="1717" w:type="dxa"/>
-            <w:tcBorders>
-              <w:top w:val="single" w:sz="8" w:space="0" w:color="000000"/>
-              <w:left w:val="single" w:sz="8" w:space="0" w:color="000000"/>
-              <w:bottom w:val="single" w:sz="8" w:space="0" w:color="000000"/>
-              <w:right w:val="single" w:sz="8" w:space="0" w:color="000000"/>
-            </w:tcBorders>
-            <w:tcMar>
-              <w:top w:w="15" w:type="dxa"/>
-              <w:left w:w="108" w:type="dxa"/>
-              <w:bottom w:w="0" w:type="dxa"/>
-              <w:right w:w="108" w:type="dxa"/>
-            </w:tcMar>
-            <w:vAlign w:val="center"/>
-            <w:hideMark/>
-          </w:tcPr>
-          <w:p>
-            <w:pPr>
-              <w:suppressAutoHyphens w:val="0"/>
-              <w:spacing w:before="100" w:after="100"/>
-              <w:jc w:val="center"/>
-              <w:rPr>
-                <w:rFonts w:ascii="Arial Nova Light" w:hAnsi="Arial Nova Light" w:cs="Arial"/>
-                <w:color w:val="000000"/>
-              </w:rPr>
-            </w:pPr>
-            <w:r>
-              <w:rPr>
-                <w:rFonts w:ascii="Arial Nova Light" w:hAnsi="Arial Nova Light" w:cs="Arial"/>
-                <w:color w:val="000000"/>
-              </w:rPr>
-              <w:t>Número medio de noches de las reservas</w:t>
-            </w:r>
-          </w:p>
-        </w:tc>
-        <w:tc>
-          <w:tcPr>
-            <w:tcW w:w="1849" w:type="dxa"/>
-            <w:tcBorders>
-              <w:top w:val="single" w:sz="8" w:space="0" w:color="000000"/>
-              <w:left w:val="single" w:sz="8" w:space="0" w:color="000000"/>
-              <w:bottom w:val="single" w:sz="8" w:space="0" w:color="000000"/>
-              <w:right w:val="single" w:sz="8" w:space="0" w:color="000000"/>
-            </w:tcBorders>
-            <w:tcMar>
-              <w:top w:w="15" w:type="dxa"/>
-              <w:left w:w="108" w:type="dxa"/>
-              <w:bottom w:w="0" w:type="dxa"/>
-              <w:right w:w="108" w:type="dxa"/>
-            </w:tcMar>
-            <w:vAlign w:val="center"/>
-            <w:hideMark/>
-          </w:tcPr>
-          <w:p>
-            <w:pPr>
-              <w:suppressAutoHyphens w:val="0"/>
-              <w:spacing w:before="100"/>
-              <w:jc w:val="center"/>
-              <w:rPr>
-                <w:rFonts w:ascii="Arial Nova Light" w:hAnsi="Arial Nova Light" w:cs="Arial"/>
-                <w:color w:val="000000"/>
-              </w:rPr>
-            </w:pPr>
-            <w:r>
-              <w:rPr>
-                <w:rFonts w:ascii="Arial Nova Light" w:hAnsi="Arial Nova Light" w:cs="Arial"/>
-                <w:color w:val="000000"/>
-              </w:rPr>
-              <w:t>CLIENTE_</w:t>
-            </w:r>
-          </w:p>
-          <w:p>
-            <w:pPr>
-              <w:suppressAutoHyphens w:val="0"/>
-              <w:jc w:val="center"/>
-              <w:rPr>
-                <w:rFonts w:ascii="Arial Nova Light" w:hAnsi="Arial Nova Light" w:cs="Arial"/>
-                <w:color w:val="000000"/>
-              </w:rPr>
-            </w:pPr>
-            <w:r>
-              <w:rPr>
-                <w:rFonts w:ascii="Arial Nova Light" w:hAnsi="Arial Nova Light" w:cs="Arial"/>
-                <w:color w:val="000000"/>
-              </w:rPr>
-              <w:t>RESERVA</w:t>
-            </w:r>
-            <w:r>
-              <w:rPr>
-                <w:rFonts w:ascii="Arial Nova Light" w:hAnsi="Arial Nova Light" w:cs="Arial"/>
-                <w:color w:val="000000"/>
-              </w:rPr>
-              <w:t>_</w:t>
-            </w:r>
-          </w:p>
-          <w:p>
-            <w:pPr>
-              <w:suppressAutoHyphens w:val="0"/>
-              <w:jc w:val="center"/>
-              <w:rPr>
-                <w:rFonts w:ascii="Arial Nova Light" w:hAnsi="Arial Nova Light" w:cs="Arial"/>
-                <w:color w:val="000000"/>
-              </w:rPr>
-            </w:pPr>
-            <w:r>
-              <w:rPr>
-                <w:rFonts w:ascii="Arial Nova Light" w:hAnsi="Arial Nova Light" w:cs="Arial"/>
-                <w:color w:val="000000"/>
-              </w:rPr>
-              <w:t>ESPACIO</w:t>
-            </w:r>
-            <w:r>
-              <w:rPr>
-                <w:rFonts w:ascii="Arial Nova Light" w:hAnsi="Arial Nova Light" w:cs="Arial"/>
-                <w:color w:val="000000"/>
-              </w:rPr>
-              <w:t>_</w:t>
-            </w:r>
-          </w:p>
-          <w:p>
-            <w:pPr>
-              <w:suppressAutoHyphens w:val="0"/>
-              <w:spacing w:after="100"/>
-              <w:jc w:val="center"/>
-              <w:rPr>
-                <w:rFonts w:ascii="Arial Nova Light" w:hAnsi="Arial Nova Light" w:cs="Arial"/>
-                <w:color w:val="000000"/>
-              </w:rPr>
-            </w:pPr>
-            <w:r>
-              <w:rPr>
-                <w:rFonts w:ascii="Arial Nova Light" w:hAnsi="Arial Nova Light" w:cs="Arial"/>
-                <w:color w:val="000000"/>
-              </w:rPr>
-              <w:t>HOSPEDAJE</w:t>
-            </w:r>
-          </w:p>
-        </w:tc>
-        <w:tc>
-          <w:tcPr>
-            <w:tcW w:w="1746" w:type="dxa"/>
-            <w:tcBorders>
-              <w:top w:val="single" w:sz="8" w:space="0" w:color="000000"/>
-              <w:left w:val="single" w:sz="8" w:space="0" w:color="000000"/>
-              <w:bottom w:val="single" w:sz="8" w:space="0" w:color="000000"/>
-              <w:right w:val="single" w:sz="8" w:space="0" w:color="000000"/>
-            </w:tcBorders>
-            <w:tcMar>
-              <w:top w:w="15" w:type="dxa"/>
-              <w:left w:w="108" w:type="dxa"/>
-              <w:bottom w:w="0" w:type="dxa"/>
-              <w:right w:w="108" w:type="dxa"/>
-            </w:tcMar>
-            <w:vAlign w:val="center"/>
-            <w:hideMark/>
-          </w:tcPr>
-          <w:p>
-            <w:pPr>
-              <w:suppressAutoHyphens w:val="0"/>
-              <w:spacing w:before="100" w:after="100"/>
-              <w:jc w:val="both"/>
-              <w:rPr>
-                <w:rFonts w:ascii="Arial Nova Light" w:hAnsi="Arial Nova Light" w:cs="Arial"/>
-                <w:color w:val="000000"/>
-              </w:rPr>
-            </w:pPr>
-            <w:r>
-              <w:rPr>
-                <w:rFonts w:ascii="Arial Nova Light" w:hAnsi="Arial Nova Light" w:cs="Arial"/>
-                <w:color w:val="000000"/>
-              </w:rPr>
               <w:t>NOCHES = FECHA_ENTRADA – FECHA_SALIDA</w:t>
-            </w:r>
-          </w:p>
-        </w:tc>
-      </w:tr>
-      <w:tr>
-        <w:trPr>
-          <w:trHeight w:val="130"/>
-          <w:jc w:val="center"/>
-        </w:trPr>
-        <w:tc>
-          <w:tcPr>
-            <w:tcW w:w="0" w:type="auto"/>
-            <w:tcBorders>
-              <w:top w:val="single" w:sz="8" w:space="0" w:color="000000"/>
-              <w:left w:val="single" w:sz="8" w:space="0" w:color="000000"/>
-              <w:bottom w:val="single" w:sz="8" w:space="0" w:color="000000"/>
-              <w:right w:val="single" w:sz="8" w:space="0" w:color="000000"/>
-            </w:tcBorders>
-            <w:tcMar>
-              <w:top w:w="15" w:type="dxa"/>
-              <w:left w:w="108" w:type="dxa"/>
-              <w:bottom w:w="0" w:type="dxa"/>
-              <w:right w:w="108" w:type="dxa"/>
-            </w:tcMar>
-            <w:vAlign w:val="center"/>
-            <w:hideMark/>
-          </w:tcPr>
-          <w:p>
-            <w:pPr>
-              <w:suppressAutoHyphens w:val="0"/>
-              <w:spacing w:before="100" w:after="100"/>
-              <w:jc w:val="center"/>
-              <w:rPr>
-                <w:rFonts w:ascii="Arial Nova" w:hAnsi="Arial Nova" w:cs="Arial"/>
-                <w:b/>
-                <w:bCs/>
-                <w:color w:val="000000"/>
-              </w:rPr>
-            </w:pPr>
-            <w:proofErr w:type="spellStart"/>
-            <w:r>
-              <w:rPr>
-                <w:rFonts w:ascii="Arial Nova" w:hAnsi="Arial Nova" w:cs="Arial"/>
-                <w:b/>
-                <w:bCs/>
-                <w:color w:val="000000"/>
-              </w:rPr>
-              <w:t>edad_media_clientes</w:t>
-            </w:r>
-            <w:proofErr w:type="spellEnd"/>
-          </w:p>
-        </w:tc>
-        <w:tc>
-          <w:tcPr>
-            <w:tcW w:w="0" w:type="auto"/>
-            <w:tcBorders>
-              <w:top w:val="single" w:sz="8" w:space="0" w:color="000000"/>
-              <w:left w:val="single" w:sz="8" w:space="0" w:color="000000"/>
-              <w:bottom w:val="single" w:sz="8" w:space="0" w:color="000000"/>
-              <w:right w:val="single" w:sz="8" w:space="0" w:color="000000"/>
-            </w:tcBorders>
-            <w:tcMar>
-              <w:top w:w="15" w:type="dxa"/>
-              <w:left w:w="108" w:type="dxa"/>
-              <w:bottom w:w="0" w:type="dxa"/>
-              <w:right w:w="108" w:type="dxa"/>
-            </w:tcMar>
-            <w:vAlign w:val="center"/>
-            <w:hideMark/>
-          </w:tcPr>
-          <w:p>
-            <w:pPr>
-              <w:suppressAutoHyphens w:val="0"/>
-              <w:jc w:val="center"/>
-            </w:pPr>
-            <w:proofErr w:type="spellStart"/>
-            <w:r>
-              <w:rPr>
-                <w:rFonts w:ascii="Calibri" w:hAnsi="Calibri"/>
-                <w:i/>
-                <w:iCs/>
-                <w:color w:val="000000"/>
-              </w:rPr>
-              <w:t>float</w:t>
-            </w:r>
-            <w:proofErr w:type="spellEnd"/>
-          </w:p>
-        </w:tc>
-        <w:tc>
-          <w:tcPr>
-            <w:tcW w:w="1717" w:type="dxa"/>
-            <w:tcBorders>
-              <w:top w:val="single" w:sz="8" w:space="0" w:color="000000"/>
-              <w:left w:val="single" w:sz="8" w:space="0" w:color="000000"/>
-              <w:bottom w:val="single" w:sz="8" w:space="0" w:color="000000"/>
-              <w:right w:val="single" w:sz="8" w:space="0" w:color="000000"/>
-            </w:tcBorders>
-            <w:tcMar>
-              <w:top w:w="15" w:type="dxa"/>
-              <w:left w:w="108" w:type="dxa"/>
-              <w:bottom w:w="0" w:type="dxa"/>
-              <w:right w:w="108" w:type="dxa"/>
-            </w:tcMar>
-            <w:vAlign w:val="center"/>
-            <w:hideMark/>
-          </w:tcPr>
-          <w:p>
-            <w:pPr>
-              <w:suppressAutoHyphens w:val="0"/>
-              <w:spacing w:before="100" w:after="100"/>
-              <w:jc w:val="center"/>
-              <w:rPr>
-                <w:rFonts w:ascii="Arial Nova Light" w:hAnsi="Arial Nova Light" w:cs="Arial"/>
-                <w:color w:val="000000"/>
-              </w:rPr>
-            </w:pPr>
-            <w:r>
-              <w:rPr>
-                <w:rFonts w:ascii="Arial Nova Light" w:hAnsi="Arial Nova Light" w:cs="Arial"/>
-                <w:color w:val="000000"/>
-              </w:rPr>
-              <w:t>Edad media de los clientes que han hecho reserva</w:t>
-            </w:r>
-          </w:p>
-        </w:tc>
-        <w:tc>
-          <w:tcPr>
-            <w:tcW w:w="1849" w:type="dxa"/>
-            <w:tcBorders>
-              <w:top w:val="single" w:sz="8" w:space="0" w:color="000000"/>
-              <w:left w:val="single" w:sz="8" w:space="0" w:color="000000"/>
-              <w:bottom w:val="single" w:sz="8" w:space="0" w:color="000000"/>
-              <w:right w:val="single" w:sz="8" w:space="0" w:color="000000"/>
-            </w:tcBorders>
-            <w:tcMar>
-              <w:top w:w="15" w:type="dxa"/>
-              <w:left w:w="108" w:type="dxa"/>
-              <w:bottom w:w="0" w:type="dxa"/>
-              <w:right w:w="108" w:type="dxa"/>
-            </w:tcMar>
-            <w:vAlign w:val="center"/>
-            <w:hideMark/>
-          </w:tcPr>
-          <w:p>
-            <w:pPr>
-              <w:suppressAutoHyphens w:val="0"/>
-              <w:jc w:val="center"/>
-              <w:rPr>
-                <w:rFonts w:ascii="Arial Nova Light" w:hAnsi="Arial Nova Light" w:cs="Arial"/>
-                <w:color w:val="000000"/>
-              </w:rPr>
-            </w:pPr>
-            <w:r>
-              <w:rPr>
-                <w:rFonts w:ascii="Arial Nova Light" w:hAnsi="Arial Nova Light" w:cs="Arial"/>
-                <w:color w:val="000000"/>
-              </w:rPr>
-              <w:t>PERSONA</w:t>
-            </w:r>
-          </w:p>
-        </w:tc>
-        <w:tc>
-          <w:tcPr>
-            <w:tcW w:w="1746" w:type="dxa"/>
-            <w:tcBorders>
-              <w:top w:val="single" w:sz="8" w:space="0" w:color="000000"/>
-              <w:left w:val="single" w:sz="8" w:space="0" w:color="000000"/>
-              <w:bottom w:val="single" w:sz="8" w:space="0" w:color="000000"/>
-              <w:right w:val="single" w:sz="8" w:space="0" w:color="000000"/>
-            </w:tcBorders>
-            <w:tcMar>
-              <w:top w:w="15" w:type="dxa"/>
-              <w:left w:w="108" w:type="dxa"/>
-              <w:bottom w:w="0" w:type="dxa"/>
-              <w:right w:w="108" w:type="dxa"/>
-            </w:tcMar>
-            <w:vAlign w:val="center"/>
-            <w:hideMark/>
-          </w:tcPr>
-          <w:p>
-            <w:pPr>
-              <w:suppressAutoHyphens w:val="0"/>
-              <w:spacing w:before="100" w:after="100"/>
-              <w:jc w:val="both"/>
-              <w:rPr>
-                <w:rFonts w:ascii="Arial Nova Light" w:hAnsi="Arial Nova Light" w:cs="Arial"/>
-                <w:color w:val="000000"/>
-              </w:rPr>
-            </w:pPr>
-            <w:r>
-              <w:rPr>
-                <w:rFonts w:ascii="Arial Nova Light" w:hAnsi="Arial Nova Light" w:cs="Arial"/>
-                <w:color w:val="000000"/>
-              </w:rPr>
-              <w:t>FECHA_NACIMIENTO</w:t>
             </w:r>
           </w:p>
         </w:tc>
@@ -13026,21 +12026,24 @@
       </w:pPr>
       <w:r>
         <w:rPr>
-          <w:noProof/>
+          <w:rFonts w:ascii="Arial Nova Light" w:hAnsi="Arial Nova Light" w:cs="Arial"/>
+          <w:color w:val="000000"/>
+          <w:sz w:val="24"/>
+          <w:szCs w:val="24"/>
         </w:rPr>
         <w:drawing>
-          <wp:anchor distT="0" distB="0" distL="114300" distR="114300" simplePos="0" relativeHeight="251661312" behindDoc="0" locked="0" layoutInCell="1" allowOverlap="1" wp14:anchorId="0433A286" wp14:editId="748AA6F1">
+          <wp:anchor distT="0" distB="0" distL="114300" distR="114300" simplePos="0" relativeHeight="251659266" behindDoc="0" locked="0" layoutInCell="1" allowOverlap="1" wp14:anchorId="322A2C74" wp14:editId="7EBB9FAC">
             <wp:simplePos x="0" y="0"/>
             <wp:positionH relativeFrom="column">
-              <wp:posOffset>-132595</wp:posOffset>
+              <wp:posOffset>-232410</wp:posOffset>
             </wp:positionH>
             <wp:positionV relativeFrom="paragraph">
-              <wp:posOffset>803910</wp:posOffset>
+              <wp:posOffset>809630</wp:posOffset>
             </wp:positionV>
-            <wp:extent cx="5625465" cy="4864735"/>
-            <wp:effectExtent l="0" t="0" r="0" b="0"/>
+            <wp:extent cx="5805812" cy="4314825"/>
+            <wp:effectExtent l="0" t="0" r="4445" b="0"/>
             <wp:wrapTopAndBottom/>
-            <wp:docPr id="15" name="Imagen 15"/>
+            <wp:docPr id="12" name="Imagen 12"/>
             <wp:cNvGraphicFramePr>
               <a:graphicFrameLocks xmlns:a="http://schemas.openxmlformats.org/drawingml/2006/main" noChangeAspect="1"/>
             </wp:cNvGraphicFramePr>
@@ -13048,31 +12051,28 @@
               <a:graphicData uri="http://schemas.openxmlformats.org/drawingml/2006/picture">
                 <pic:pic xmlns:pic="http://schemas.openxmlformats.org/drawingml/2006/picture">
                   <pic:nvPicPr>
-                    <pic:cNvPr id="0" name="Picture 1"/>
-                    <pic:cNvPicPr>
-                      <a:picLocks noChangeAspect="1" noChangeArrowheads="1"/>
-                    </pic:cNvPicPr>
+                    <pic:cNvPr id="1" name=""/>
+                    <pic:cNvPicPr/>
                   </pic:nvPicPr>
                   <pic:blipFill rotWithShape="1">
-                    <a:blip r:embed="rId18" cstate="print">
+                    <a:blip r:embed="rId17">
                       <a:extLst>
                         <a:ext uri="{28A0092B-C50C-407E-A947-70E740481C1C}">
                           <a14:useLocalDpi xmlns:a14="http://schemas.microsoft.com/office/drawing/2010/main" val="0"/>
                         </a:ext>
                       </a:extLst>
                     </a:blip>
-                    <a:srcRect t="10534" r="10396" b="5825"/>
+                    <a:srcRect l="882" r="8456" b="10468"/>
                     <a:stretch/>
                   </pic:blipFill>
                   <pic:spPr bwMode="auto">
                     <a:xfrm>
                       <a:off x="0" y="0"/>
-                      <a:ext cx="5625465" cy="4864735"/>
+                      <a:ext cx="5805812" cy="4314825"/>
                     </a:xfrm>
                     <a:prstGeom prst="rect">
                       <a:avLst/>
                     </a:prstGeom>
-                    <a:noFill/>
                     <a:ln>
                       <a:noFill/>
                     </a:ln>
@@ -13161,7 +12161,26 @@
     <w:p>
       <w:pPr>
         <w:suppressAutoHyphens w:val="0"/>
-        <w:spacing w:before="600" w:line="360" w:lineRule="auto"/>
+        <w:spacing w:after="400" w:line="360" w:lineRule="auto"/>
+        <w:ind w:firstLine="2"/>
+        <w:jc w:val="center"/>
+        <w:rPr>
+          <w:rFonts w:ascii="Arial Nova Light" w:hAnsi="Arial Nova Light" w:cs="Arial"/>
+          <w:b/>
+          <w:bCs/>
+          <w:i/>
+          <w:iCs/>
+          <w:color w:val="000000"/>
+          <w:sz w:val="22"/>
+          <w:szCs w:val="22"/>
+        </w:rPr>
+      </w:pPr>
+    </w:p>
+    <w:p>
+      <w:pPr>
+        <w:suppressAutoHyphens w:val="0"/>
+        <w:spacing w:after="400" w:line="360" w:lineRule="auto"/>
+        <w:ind w:firstLine="2"/>
         <w:jc w:val="center"/>
         <w:rPr>
           <w:rFonts w:ascii="Arial Nova" w:hAnsi="Arial Nova"/>
@@ -13281,21 +12300,7 @@
         <w:rPr>
           <w:rFonts w:ascii="Arial Nova Light" w:hAnsi="Arial Nova Light"/>
         </w:rPr>
-        <w:t xml:space="preserve">Almacenamiento de valores </w:t>
-      </w:r>
-      <w:proofErr w:type="spellStart"/>
-      <w:r>
-        <w:rPr>
-          <w:rFonts w:ascii="Arial Nova Light" w:hAnsi="Arial Nova Light"/>
-        </w:rPr>
-        <w:t>precalculados</w:t>
-      </w:r>
-      <w:proofErr w:type="spellEnd"/>
-      <w:r>
-        <w:rPr>
-          <w:rFonts w:ascii="Arial Nova Light" w:hAnsi="Arial Nova Light"/>
-        </w:rPr>
-        <w:t xml:space="preserve"> en la tabla de hechos</w:t>
+        <w:t>Almacenamiento de valores precalculados en la tabla de hechos</w:t>
       </w:r>
     </w:p>
     <w:p>
@@ -13312,16 +12317,8 @@
         <w:rPr>
           <w:rFonts w:ascii="Arial Nova Light" w:hAnsi="Arial Nova Light"/>
         </w:rPr>
-        <w:t xml:space="preserve">Definición de valores </w:t>
-      </w:r>
-      <w:proofErr w:type="spellStart"/>
-      <w:r>
-        <w:rPr>
-          <w:rFonts w:ascii="Arial Nova Light" w:hAnsi="Arial Nova Light"/>
-        </w:rPr>
-        <w:t>precalculados</w:t>
-      </w:r>
-      <w:proofErr w:type="spellEnd"/>
+        <w:t>Definición de valores precalculados</w:t>
+      </w:r>
       <w:r>
         <w:rPr>
           <w:rFonts w:ascii="Arial Nova Light" w:hAnsi="Arial Nova Light"/>
@@ -13343,16 +12340,8 @@
         <w:rPr>
           <w:rFonts w:ascii="Arial Nova Light" w:hAnsi="Arial Nova Light"/>
         </w:rPr>
-        <w:t xml:space="preserve">Diagrama con incorporación de los valores </w:t>
-      </w:r>
-      <w:proofErr w:type="spellStart"/>
-      <w:r>
-        <w:rPr>
-          <w:rFonts w:ascii="Arial Nova Light" w:hAnsi="Arial Nova Light"/>
-        </w:rPr>
-        <w:t>precalculados</w:t>
-      </w:r>
-      <w:proofErr w:type="spellEnd"/>
+        <w:t>Diagrama con incorporación de los valores precalculados</w:t>
+      </w:r>
     </w:p>
     <w:p>
       <w:pPr>
@@ -14617,21 +13606,7 @@
         <w:rPr>
           <w:rFonts w:ascii="Arial Nova Light" w:hAnsi="Arial Nova Light"/>
         </w:rPr>
-        <w:t>Establecimiento de la jerarquía entre los atributos de cada dimensión (</w:t>
-      </w:r>
-      <w:proofErr w:type="spellStart"/>
-      <w:r>
-        <w:rPr>
-          <w:rFonts w:ascii="Arial Nova Light" w:hAnsi="Arial Nova Light"/>
-        </w:rPr>
-        <w:t>p.ej</w:t>
-      </w:r>
-      <w:proofErr w:type="spellEnd"/>
-      <w:r>
-        <w:rPr>
-          <w:rFonts w:ascii="Arial Nova Light" w:hAnsi="Arial Nova Light"/>
-        </w:rPr>
-        <w:t>: día, mes, año)</w:t>
+        <w:t>Establecimiento de la jerarquía entre los atributos de cada dimensión (p.ej: día, mes, año)</w:t>
       </w:r>
     </w:p>
     <w:p>
@@ -14835,21 +13810,7 @@
         <w:rPr>
           <w:rFonts w:ascii="Arial Nova Light" w:hAnsi="Arial Nova Light"/>
         </w:rPr>
-        <w:t xml:space="preserve">onversión de datos: </w:t>
-      </w:r>
-      <w:proofErr w:type="spellStart"/>
-      <w:r>
-        <w:rPr>
-          <w:rFonts w:ascii="Arial Nova Light" w:hAnsi="Arial Nova Light"/>
-        </w:rPr>
-        <w:t>numerización</w:t>
-      </w:r>
-      <w:proofErr w:type="spellEnd"/>
-      <w:r>
-        <w:rPr>
-          <w:rFonts w:ascii="Arial Nova Light" w:hAnsi="Arial Nova Light"/>
-        </w:rPr>
-        <w:t>/etiquetado, discretización</w:t>
+        <w:t>onversión de datos: numerización/etiquetado, discretización</w:t>
       </w:r>
       <w:r>
         <w:rPr>
@@ -15921,16 +14882,8 @@
         <w:rPr>
           <w:rFonts w:ascii="Arial Nova Light" w:hAnsi="Arial Nova Light"/>
         </w:rPr>
-        <w:t xml:space="preserve">la BD </w:t>
-      </w:r>
-      <w:proofErr w:type="spellStart"/>
-      <w:r>
-        <w:rPr>
-          <w:rFonts w:ascii="Arial Nova Light" w:hAnsi="Arial Nova Light"/>
-        </w:rPr>
-        <w:t>Datawarehouse</w:t>
-      </w:r>
-      <w:proofErr w:type="spellEnd"/>
+        <w:t>la BD Datawarehouse</w:t>
+      </w:r>
       <w:r>
         <w:rPr>
           <w:rFonts w:ascii="Arial Nova Light" w:hAnsi="Arial Nova Light"/>
@@ -16128,6 +15081,9 @@
         <w:continuationSeparator/>
       </w:r>
     </w:p>
+  </w:endnote>
+  <w:endnote w:type="continuationNotice" w:id="1">
+    <w:p/>
   </w:endnote>
 </w:endnotes>
 </file>
@@ -16145,7 +15101,7 @@
       <mc:AlternateContent>
         <mc:Choice Requires="wps">
           <w:drawing>
-            <wp:anchor distT="0" distB="0" distL="114300" distR="114300" simplePos="0" relativeHeight="251657728" behindDoc="0" locked="0" layoutInCell="1" allowOverlap="1" wp14:anchorId="1C7EDD31" wp14:editId="49F860A4">
+            <wp:anchor distT="0" distB="0" distL="114300" distR="114300" simplePos="0" relativeHeight="251658240" behindDoc="0" locked="0" layoutInCell="1" allowOverlap="1" wp14:anchorId="1C7EDD31" wp14:editId="49F860A4">
               <wp:simplePos x="0" y="0"/>
               <wp:positionH relativeFrom="page">
                 <wp:posOffset>6737350</wp:posOffset>
@@ -16261,7 +15217,7 @@
         </mc:Choice>
         <mc:Fallback>
           <w:pict>
-            <v:rect w14:anchorId="1C7EDD31" id="Rectangle 5" o:spid="_x0000_s1028" style="position:absolute;margin-left:530.5pt;margin-top:798.9pt;width:44.55pt;height:15.1pt;rotation:180;flip:x;z-index:251657728;visibility:visible;mso-wrap-style:square;mso-width-percent:0;mso-height-percent:0;mso-wrap-distance-left:9pt;mso-wrap-distance-top:0;mso-wrap-distance-right:9pt;mso-wrap-distance-bottom:0;mso-position-horizontal:absolute;mso-position-horizontal-relative:page;mso-position-vertical:absolute;mso-position-vertical-relative:page;mso-width-percent:0;mso-height-percent:0;mso-width-relative:page;mso-height-relative:bottom-margin-area;v-text-anchor:top" o:gfxdata="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" filled="f" fillcolor="#c0504d" stroked="f" strokecolor="#5c83b4" strokeweight="2.25pt">
+            <v:rect w14:anchorId="1C7EDD31" id="Rectangle 5" o:spid="_x0000_s1028" style="position:absolute;margin-left:530.5pt;margin-top:798.9pt;width:44.55pt;height:15.1pt;rotation:180;flip:x;z-index:251658240;visibility:visible;mso-wrap-style:square;mso-width-percent:0;mso-height-percent:0;mso-wrap-distance-left:9pt;mso-wrap-distance-top:0;mso-wrap-distance-right:9pt;mso-wrap-distance-bottom:0;mso-position-horizontal:absolute;mso-position-horizontal-relative:page;mso-position-vertical:absolute;mso-position-vertical-relative:page;mso-width-percent:0;mso-height-percent:0;mso-width-relative:page;mso-height-relative:bottom-margin-area;v-text-anchor:top" o:gfxdata="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" filled="f" fillcolor="#c0504d" stroked="f" strokecolor="#5c83b4" strokeweight="2.25pt">
               <v:textbox inset=",0,,0">
                 <w:txbxContent>
                   <w:p>
@@ -16333,6 +15289,9 @@
         <w:continuationSeparator/>
       </w:r>
     </w:p>
+  </w:footnote>
+  <w:footnote w:type="continuationNotice" w:id="1">
+    <w:p/>
   </w:footnote>
 </w:footnotes>
 </file>

</xml_diff>